<commit_message>
update zoop+prey categories for selectivity
</commit_message>
<xml_diff>
--- a/MSc_Chapter_1_VF_Feb_2020.docx
+++ b/MSc_Chapter_1_VF_Feb_2020.docx
@@ -309,7 +309,15 @@
         <w:rPr>
           <w:lang w:val="en-CA"/>
         </w:rPr>
-        <w:t>The variability in early marine growth of different species and stocks of salmon make predicting adult returns challenging, resulting in many returns being much lower or higher than expected (*). Salmon have to cope with multiple stressors in freshwater and oceanic environments, such as warming, disease, predation, fishing, habitat loss, pollution, and more, and achieving sufficient food for growth and resilience in order to overcome these challenges is paramount. As scientists and managers who hope to understand salmon dynamics, these relationships between species, their prey and environmental interactions must be viewed very holistically. Therefore, studies investigating multiple species potentially competing for prey resources in various environments are required to learn more about the challenges that young salmon face.</w:t>
+        <w:t>The variability in early marine growth of different species and stocks of salmon make predicting adult returns challenging, resulting in many returns being much lower or higher than expected (*). Salmon have to cope with multiple stressors in freshwater and oceanic environments, such as warming, disease, predation, fishing, habitat loss, pollution, and more, and achieving sufficient food for growth and resilience in o</w:t>
+      </w:r>
+      <w:bookmarkStart w:id="0" w:name="_GoBack"/>
+      <w:bookmarkEnd w:id="0"/>
+      <w:r>
+        <w:rPr>
+          <w:lang w:val="en-CA"/>
+        </w:rPr>
+        <w:t>rder to overcome these challenges is paramount. As scientists and managers who hope to understand salmon dynamics, these relationships between species, their prey and environmental interactions must be viewed very holistically. Therefore, studies investigating multiple species potentially competing for prey resources in various environments are required to learn more about the challenges that young salmon face.</w:t>
       </w:r>
     </w:p>
     <w:p>
@@ -825,15 +833,7 @@
         <w:rPr>
           <w:lang w:val="en-CA"/>
         </w:rPr>
-        <w:t>Stomach content data was recorded in a notebook and input into a csv file and all the oceanographic data was provided by the Hakai In</w:t>
-      </w:r>
-      <w:bookmarkStart w:id="0" w:name="_GoBack"/>
-      <w:bookmarkEnd w:id="0"/>
-      <w:r>
-        <w:rPr>
-          <w:lang w:val="en-CA"/>
-        </w:rPr>
-        <w:t>stitute (</w:t>
+        <w:t>Stomach content data was recorded in a notebook and input into a csv file and all the oceanographic data was provided by the Hakai Institute (</w:t>
       </w:r>
       <w:hyperlink r:id="rId5" w:history="1">
         <w:r>
@@ -1228,6 +1228,19 @@
           <w:lang w:val="en-CA"/>
         </w:rPr>
         <w:t>Resource partitioning</w:t>
+      </w:r>
+    </w:p>
+    <w:p>
+      <w:pPr>
+        <w:rPr>
+          <w:lang w:val="en-CA"/>
+        </w:rPr>
+      </w:pPr>
+      <w:r>
+        <w:rPr>
+          <w:lang w:val="en-CA"/>
+        </w:rPr>
+        <w:tab/>
       </w:r>
     </w:p>
     <w:p>

</xml_diff>

<commit_message>
prey selectivity done! (spatial)
</commit_message>
<xml_diff>
--- a/MSc_Chapter_1_VF_Feb_2020.docx
+++ b/MSc_Chapter_1_VF_Feb_2020.docx
@@ -309,15 +309,7 @@
         <w:rPr>
           <w:lang w:val="en-CA"/>
         </w:rPr>
-        <w:t>The variability in early marine growth of different species and stocks of salmon make predicting adult returns challenging, resulting in many returns being much lower or higher than expected (*). Salmon have to cope with multiple stressors in freshwater and oceanic environments, such as warming, disease, predation, fishing, habitat loss, pollution, and more, and achieving sufficient food for growth and resilience in o</w:t>
-      </w:r>
-      <w:bookmarkStart w:id="0" w:name="_GoBack"/>
-      <w:bookmarkEnd w:id="0"/>
-      <w:r>
-        <w:rPr>
-          <w:lang w:val="en-CA"/>
-        </w:rPr>
-        <w:t>rder to overcome these challenges is paramount. As scientists and managers who hope to understand salmon dynamics, these relationships between species, their prey and environmental interactions must be viewed very holistically. Therefore, studies investigating multiple species potentially competing for prey resources in various environments are required to learn more about the challenges that young salmon face.</w:t>
+        <w:t>The variability in early marine growth of different species and stocks of salmon make predicting adult returns challenging, resulting in many returns being much lower or higher than expected (*). Salmon have to cope with multiple stressors in freshwater and oceanic environments, such as warming, disease, predation, fishing, habitat loss, pollution, and more, and achieving sufficient food for growth and resilience in order to overcome these challenges is paramount. As scientists and managers who hope to understand salmon dynamics, these relationships between species, their prey and environmental interactions must be viewed very holistically. Therefore, studies investigating multiple species potentially competing for prey resources in various environments are required to learn more about the challenges that young salmon face.</w:t>
       </w:r>
     </w:p>
     <w:p>
@@ -949,6 +941,8 @@
         <w:tab/>
         <w:t>Statistical analysis includes …</w:t>
       </w:r>
+      <w:bookmarkStart w:id="0" w:name="_GoBack"/>
+      <w:bookmarkEnd w:id="0"/>
     </w:p>
     <w:p>
       <w:pPr>
@@ -1005,7 +999,7 @@
         <w:rPr>
           <w:lang w:val="en-CA"/>
         </w:rPr>
-        <w:t>Stomach fullness</w:t>
+        <w:t>Environmental variables</w:t>
       </w:r>
     </w:p>
     <w:p>
@@ -1030,7 +1024,6 @@
     </w:p>
     <w:p>
       <w:pPr>
-        <w:pStyle w:val="ListParagraph"/>
         <w:rPr>
           <w:lang w:val="en-CA"/>
         </w:rPr>
@@ -1051,15 +1044,8 @@
         <w:rPr>
           <w:lang w:val="en-CA"/>
         </w:rPr>
-        <w:t>Dietary composition</w:t>
-      </w:r>
-    </w:p>
-    <w:p>
-      <w:pPr>
-        <w:rPr>
-          <w:lang w:val="en-CA"/>
-        </w:rPr>
-      </w:pPr>
+        <w:t>Zooplankton availability</w:t>
+      </w:r>
     </w:p>
     <w:p>
       <w:pPr>
@@ -1076,7 +1062,19 @@
     </w:p>
     <w:p>
       <w:pPr>
-        <w:pStyle w:val="ListParagraph"/>
+        <w:rPr>
+          <w:lang w:val="en-CA"/>
+        </w:rPr>
+      </w:pPr>
+      <w:r>
+        <w:rPr>
+          <w:lang w:val="en-CA"/>
+        </w:rPr>
+        <w:tab/>
+      </w:r>
+    </w:p>
+    <w:p>
+      <w:pPr>
         <w:rPr>
           <w:lang w:val="en-CA"/>
         </w:rPr>
@@ -1097,7 +1095,7 @@
         <w:rPr>
           <w:lang w:val="en-CA"/>
         </w:rPr>
-        <w:t>Species comparison</w:t>
+        <w:t>Dietary composition</w:t>
       </w:r>
     </w:p>
     <w:p>
@@ -1119,16 +1117,9 @@
         </w:rPr>
         <w:tab/>
       </w:r>
-      <w:r>
-        <w:rPr>
-          <w:lang w:val="en-CA"/>
-        </w:rPr>
-        <w:t xml:space="preserve"> </w:t>
-      </w:r>
-    </w:p>
-    <w:p>
-      <w:pPr>
-        <w:pStyle w:val="ListParagraph"/>
+    </w:p>
+    <w:p>
+      <w:pPr>
         <w:rPr>
           <w:lang w:val="en-CA"/>
         </w:rPr>
@@ -1149,7 +1140,53 @@
         <w:rPr>
           <w:lang w:val="en-CA"/>
         </w:rPr>
-        <w:t>Environmental variables</w:t>
+        <w:t>Stomach fullness</w:t>
+      </w:r>
+    </w:p>
+    <w:p>
+      <w:pPr>
+        <w:rPr>
+          <w:lang w:val="en-CA"/>
+        </w:rPr>
+      </w:pPr>
+    </w:p>
+    <w:p>
+      <w:pPr>
+        <w:rPr>
+          <w:lang w:val="en-CA"/>
+        </w:rPr>
+      </w:pPr>
+      <w:r>
+        <w:rPr>
+          <w:lang w:val="en-CA"/>
+        </w:rPr>
+        <w:tab/>
+      </w:r>
+    </w:p>
+    <w:p>
+      <w:pPr>
+        <w:pStyle w:val="ListParagraph"/>
+        <w:rPr>
+          <w:lang w:val="en-CA"/>
+        </w:rPr>
+      </w:pPr>
+    </w:p>
+    <w:p>
+      <w:pPr>
+        <w:pStyle w:val="ListParagraph"/>
+        <w:numPr>
+          <w:ilvl w:val="2"/>
+          <w:numId w:val="1"/>
+        </w:numPr>
+        <w:rPr>
+          <w:lang w:val="en-CA"/>
+        </w:rPr>
+      </w:pPr>
+      <w:r>
+        <w:rPr>
+          <w:lang w:val="en-CA"/>
+        </w:rPr>
+        <w:t>Prey selectivity</w:t>
       </w:r>
     </w:p>
     <w:p>

</xml_diff>

<commit_message>
add library, other small changes
</commit_message>
<xml_diff>
--- a/MSc_Chapter_1_VF_Feb_2020.docx
+++ b/MSc_Chapter_1_VF_Feb_2020.docx
@@ -1,6 +1,6 @@
 
 <file path=word/document.xml><?xml version="1.0" encoding="utf-8"?>
-<w:document xmlns:wpc="http://schemas.microsoft.com/office/word/2010/wordprocessingCanvas" xmlns:cx="http://schemas.microsoft.com/office/drawing/2014/chartex" xmlns:cx1="http://schemas.microsoft.com/office/drawing/2015/9/8/chartex" xmlns:cx2="http://schemas.microsoft.com/office/drawing/2015/10/21/chartex" xmlns:cx3="http://schemas.microsoft.com/office/drawing/2016/5/9/chartex" xmlns:cx4="http://schemas.microsoft.com/office/drawing/2016/5/10/chartex" xmlns:cx5="http://schemas.microsoft.com/office/drawing/2016/5/11/chartex" xmlns:cx6="http://schemas.microsoft.com/office/drawing/2016/5/12/chartex" xmlns:cx7="http://schemas.microsoft.com/office/drawing/2016/5/13/chartex" xmlns:cx8="http://schemas.microsoft.com/office/drawing/2016/5/14/chartex" xmlns:mc="http://schemas.openxmlformats.org/markup-compatibility/2006" xmlns:aink="http://schemas.microsoft.com/office/drawing/2016/ink" xmlns:am3d="http://schemas.microsoft.com/office/drawing/2017/model3d" xmlns:o="urn:schemas-microsoft-com:office:office" xmlns:r="http://schemas.openxmlformats.org/officeDocument/2006/relationships" xmlns:m="http://schemas.openxmlformats.org/officeDocument/2006/math" xmlns:v="urn:schemas-microsoft-com:vml" xmlns:wp14="http://schemas.microsoft.com/office/word/2010/wordprocessingDrawing" xmlns:wp="http://schemas.openxmlformats.org/drawingml/2006/wordprocessingDrawing" xmlns:w10="urn:schemas-microsoft-com:office:word" xmlns:w="http://schemas.openxmlformats.org/wordprocessingml/2006/main" xmlns:w14="http://schemas.microsoft.com/office/word/2010/wordml" xmlns:w15="http://schemas.microsoft.com/office/word/2012/wordml" xmlns:w16cid="http://schemas.microsoft.com/office/word/2016/wordml/cid" xmlns:w16se="http://schemas.microsoft.com/office/word/2015/wordml/symex" xmlns:wpg="http://schemas.microsoft.com/office/word/2010/wordprocessingGroup" xmlns:wpi="http://schemas.microsoft.com/office/word/2010/wordprocessingInk" xmlns:wne="http://schemas.microsoft.com/office/word/2006/wordml" xmlns:wps="http://schemas.microsoft.com/office/word/2010/wordprocessingShape" mc:Ignorable="w14 w15 w16se w16cid wp14">
+<w:document xmlns:wpc="http://schemas.microsoft.com/office/word/2010/wordprocessingCanvas" xmlns:mo="http://schemas.microsoft.com/office/mac/office/2008/main" xmlns:mc="http://schemas.openxmlformats.org/markup-compatibility/2006" xmlns:mv="urn:schemas-microsoft-com:mac:vml" xmlns:o="urn:schemas-microsoft-com:office:office" xmlns:r="http://schemas.openxmlformats.org/officeDocument/2006/relationships" xmlns:m="http://schemas.openxmlformats.org/officeDocument/2006/math" xmlns:v="urn:schemas-microsoft-com:vml" xmlns:wp14="http://schemas.microsoft.com/office/word/2010/wordprocessingDrawing" xmlns:wp="http://schemas.openxmlformats.org/drawingml/2006/wordprocessingDrawing" xmlns:w10="urn:schemas-microsoft-com:office:word" xmlns:w="http://schemas.openxmlformats.org/wordprocessingml/2006/main" xmlns:w14="http://schemas.microsoft.com/office/word/2010/wordml" xmlns:w15="http://schemas.microsoft.com/office/word/2012/wordml" xmlns:wpg="http://schemas.microsoft.com/office/word/2010/wordprocessingGroup" xmlns:wpi="http://schemas.microsoft.com/office/word/2010/wordprocessingInk" xmlns:wne="http://schemas.microsoft.com/office/word/2006/wordml" xmlns:wps="http://schemas.microsoft.com/office/word/2010/wordprocessingShape" mc:Ignorable="w14 w15 wp14">
   <w:body>
     <w:p>
       <w:pPr>
@@ -60,19 +60,29 @@
           <w:lang w:val="en-CA"/>
         </w:rPr>
       </w:pPr>
+      <w:bookmarkStart w:id="0" w:name="_GoBack"/>
       <w:r>
         <w:rPr>
           <w:b/>
           <w:bCs/>
+          <w:strike/>
           <w:lang w:val="en-CA"/>
         </w:rPr>
         <w:t>Chapter 1:</w:t>
       </w:r>
       <w:r>
         <w:rPr>
-          <w:lang w:val="en-CA"/>
-        </w:rPr>
-        <w:t xml:space="preserve"> Trophic interactions and foraging ecology of juvenile pink and chum salmon across a range of ocean conditions along their coastal migration route</w:t>
+          <w:strike/>
+          <w:lang w:val="en-CA"/>
+        </w:rPr>
+        <w:t xml:space="preserve"> Trophic interactions and foraging ecology of juvenile pink and chum salmon across a range of ocean conditions along their coastal migration </w:t>
+      </w:r>
+      <w:bookmarkEnd w:id="0"/>
+      <w:r>
+        <w:rPr>
+          <w:lang w:val="en-CA"/>
+        </w:rPr>
+        <w:t>route</w:t>
       </w:r>
       <w:r>
         <w:rPr>
@@ -122,6 +132,42 @@
     </w:p>
     <w:p>
       <w:pPr>
+        <w:rPr>
+          <w:rFonts w:ascii="Times New Roman" w:hAnsi="Times New Roman" w:cs="Times New Roman"/>
+        </w:rPr>
+      </w:pPr>
+      <w:r>
+        <w:rPr>
+          <w:rFonts w:ascii="Arial" w:hAnsi="Arial" w:cs="Arial"/>
+          <w:b/>
+          <w:bCs/>
+          <w:color w:val="000000"/>
+          <w:sz w:val="22"/>
+          <w:szCs w:val="22"/>
+        </w:rPr>
+        <w:t>Chapter 1</w:t>
+      </w:r>
+      <w:r>
+        <w:rPr>
+          <w:rFonts w:ascii="Arial" w:hAnsi="Arial" w:cs="Arial"/>
+          <w:b/>
+          <w:bCs/>
+          <w:color w:val="000000"/>
+          <w:sz w:val="22"/>
+          <w:szCs w:val="22"/>
+        </w:rPr>
+        <w:t>: Foraging habitats of juvenile pink and chum salmon along migration route</w:t>
+      </w:r>
+    </w:p>
+    <w:p>
+      <w:pPr>
+        <w:rPr>
+          <w:lang w:val="en-CA"/>
+        </w:rPr>
+      </w:pPr>
+    </w:p>
+    <w:p>
+      <w:pPr>
         <w:pStyle w:val="ListParagraph"/>
         <w:numPr>
           <w:ilvl w:val="1"/>
@@ -407,14 +453,14 @@
         <w:rPr>
           <w:lang w:val="en-CA"/>
         </w:rPr>
-        <w:t xml:space="preserve"> The Discovery Islands is an area with many channels, inlets and a complex of islands that are influenced by the tides and the freshwater input from nearby river systems (see Figure 1.1*).  In </w:t>
+        <w:t xml:space="preserve"> </w:t>
       </w:r>
       <w:r>
         <w:rPr>
           <w:lang w:val="en-CA"/>
         </w:rPr>
         <w:lastRenderedPageBreak/>
-        <w:t xml:space="preserve">comparison, Johnstone Strait is one long pathway that is deep (* km), relatively narrow and due to that bathymetry, is incredibly well-mixed throughout, with no seasonal surface stratification. These two areas have limited exchange of water masses due to a sill situated between regions. Discovery Islands </w:t>
+        <w:t xml:space="preserve">The Discovery Islands is an area with many channels, inlets and a complex of islands that are influenced by the tides and the freshwater input from nearby river systems (see Figure 1.1*).  In comparison, Johnstone Strait is one long pathway that is deep (* km), relatively narrow and due to that bathymetry, is incredibly well-mixed throughout, with no seasonal surface stratification. These two areas have limited exchange of water masses due to a sill situated between regions. Discovery Islands </w:t>
       </w:r>
       <w:r>
         <w:rPr>
@@ -614,11 +660,6 @@
           <w:lang w:val="en-CA"/>
         </w:rPr>
         <w:tab/>
-      </w:r>
-      <w:r>
-        <w:rPr>
-          <w:lang w:val="en-CA"/>
-        </w:rPr>
         <w:t>Field sampling was performed as part of the Juvenile Salmon Program, a collaboration between the Hakai Institute, the University of British Columbia and Salmon Coast Field Station. Annual sampling of juvenile salmon, zooplankton tows and oceanographic data is executed every May to July during the outmigration of salmon.</w:t>
       </w:r>
       <w:r>
@@ -666,20 +707,41 @@
     </w:p>
     <w:p>
       <w:pPr>
-        <w:rPr>
-          <w:lang w:val="en-CA"/>
-        </w:rPr>
-      </w:pPr>
-      <w:r>
-        <w:rPr>
+        <w:pStyle w:val="NormalWeb"/>
+        <w:spacing w:before="0" w:beforeAutospacing="0" w:after="0" w:afterAutospacing="0"/>
+        <w:rPr>
+          <w:rFonts w:asciiTheme="minorHAnsi" w:hAnsiTheme="minorHAnsi" w:cs="Arial"/>
+          <w:color w:val="000000"/>
+        </w:rPr>
+      </w:pPr>
+      <w:r>
+        <w:rPr>
+          <w:rFonts w:asciiTheme="minorHAnsi" w:hAnsiTheme="minorHAnsi"/>
           <w:lang w:val="en-CA"/>
         </w:rPr>
         <w:tab/>
-        <w:t xml:space="preserve">Data collected includes a visual survey of surface activity of schools of fish, weather and wave conditions, YSI readings at the surface and 1-meter depth for temperature and salinity. The salmon are sampled using a purse seine from the boat, targeted at a school of fish demonstrating surface activity (sliding, popping or dimpling), up to 30 sockeye, 10 pink, 10 chum, 5 chinook, 5 </w:t>
+        <w:t xml:space="preserve">Data collected includes a visual survey of surface activity of schools of fish, weather and wave conditions, YSI readings at the surface and 1-meter depth for temperature and salinity. The salmon are sampled using a purse seine from the boat, targeted at a school of fish demonstrating surface activity (sliding, popping or dimpling), up to 30 </w:t>
+      </w:r>
+      <w:proofErr w:type="gramStart"/>
+      <w:r>
+        <w:rPr>
+          <w:rFonts w:asciiTheme="minorHAnsi" w:hAnsiTheme="minorHAnsi"/>
+          <w:lang w:val="en-CA"/>
+        </w:rPr>
+        <w:t>sockeye</w:t>
+      </w:r>
+      <w:proofErr w:type="gramEnd"/>
+      <w:r>
+        <w:rPr>
+          <w:rFonts w:asciiTheme="minorHAnsi" w:hAnsiTheme="minorHAnsi"/>
+          <w:lang w:val="en-CA"/>
+        </w:rPr>
+        <w:t xml:space="preserve">, 10 pink, 10 chum, 5 chinook, 5 </w:t>
       </w:r>
       <w:proofErr w:type="spellStart"/>
       <w:r>
         <w:rPr>
+          <w:rFonts w:asciiTheme="minorHAnsi" w:hAnsiTheme="minorHAnsi"/>
           <w:lang w:val="en-CA"/>
         </w:rPr>
         <w:t>coho</w:t>
@@ -687,9 +749,156 @@
       <w:proofErr w:type="spellEnd"/>
       <w:r>
         <w:rPr>
+          <w:rFonts w:asciiTheme="minorHAnsi" w:hAnsiTheme="minorHAnsi"/>
           <w:lang w:val="en-CA"/>
         </w:rPr>
         <w:t xml:space="preserve"> and 5 herring are caught and retained if available within the seine. Salmon (or herring) are euthanized with MS-222 according to ethical permit # something (*), weighed, measured, and frozen in a liquid nitrogen canister for processing back at the lab. Immediately after fish samples are retained, oceanographic CTD measures are recorded and zooplankton samples are collected, horizontal surface tows were performed for 2015 and 2016.</w:t>
+      </w:r>
+      <w:r>
+        <w:rPr>
+          <w:rFonts w:asciiTheme="minorHAnsi" w:hAnsiTheme="minorHAnsi"/>
+          <w:lang w:val="en-CA"/>
+        </w:rPr>
+        <w:t xml:space="preserve"> </w:t>
+      </w:r>
+      <w:r>
+        <w:rPr>
+          <w:rFonts w:asciiTheme="minorHAnsi" w:hAnsiTheme="minorHAnsi" w:cs="Arial"/>
+          <w:color w:val="000000"/>
+        </w:rPr>
+        <w:t>The sampling period included in this</w:t>
+      </w:r>
+      <w:r>
+        <w:rPr>
+          <w:rFonts w:asciiTheme="minorHAnsi" w:hAnsiTheme="minorHAnsi" w:cs="Arial"/>
+          <w:color w:val="000000"/>
+        </w:rPr>
+        <w:t xml:space="preserve"> study and</w:t>
+      </w:r>
+      <w:r>
+        <w:rPr>
+          <w:rFonts w:asciiTheme="minorHAnsi" w:hAnsiTheme="minorHAnsi" w:cs="Arial"/>
+          <w:color w:val="000000"/>
+        </w:rPr>
+        <w:t xml:space="preserve"> analysis is the week of June 6-14th (*), 2016, to provide a snapshot in time of the six sites throughout this study area, three from each region. See the map in Figure 2.1 for more detail and Table 2.1 for exact sampling dates for all</w:t>
+      </w:r>
+      <w:r>
+        <w:rPr>
+          <w:rFonts w:asciiTheme="minorHAnsi" w:hAnsiTheme="minorHAnsi" w:cs="Arial"/>
+          <w:color w:val="000000"/>
+        </w:rPr>
+        <w:t xml:space="preserve"> the </w:t>
+      </w:r>
+      <w:r>
+        <w:rPr>
+          <w:rFonts w:asciiTheme="minorHAnsi" w:hAnsiTheme="minorHAnsi" w:cs="Arial"/>
+          <w:color w:val="000000"/>
+        </w:rPr>
+        <w:t>sites.</w:t>
+      </w:r>
+      <w:r>
+        <w:rPr>
+          <w:rFonts w:asciiTheme="minorHAnsi" w:hAnsiTheme="minorHAnsi" w:cs="Arial"/>
+          <w:color w:val="000000"/>
+        </w:rPr>
+        <w:t xml:space="preserve"> </w:t>
+      </w:r>
+    </w:p>
+    <w:p>
+      <w:pPr>
+        <w:pStyle w:val="NormalWeb"/>
+        <w:spacing w:before="0" w:beforeAutospacing="0" w:after="0" w:afterAutospacing="0"/>
+        <w:ind w:firstLine="720"/>
+        <w:rPr>
+          <w:rFonts w:asciiTheme="minorHAnsi" w:hAnsiTheme="minorHAnsi"/>
+        </w:rPr>
+      </w:pPr>
+      <w:r>
+        <w:rPr>
+          <w:rFonts w:asciiTheme="minorHAnsi" w:hAnsiTheme="minorHAnsi" w:cs="Arial"/>
+          <w:color w:val="000000"/>
+        </w:rPr>
+        <w:t xml:space="preserve">Zooplankton sample processing involved recording the wet weight of each size fraction (2,000 </w:t>
+      </w:r>
+      <w:proofErr w:type="spellStart"/>
+      <w:r>
+        <w:rPr>
+          <w:rFonts w:asciiTheme="minorHAnsi" w:hAnsiTheme="minorHAnsi" w:cs="Arial"/>
+          <w:color w:val="000000"/>
+        </w:rPr>
+        <w:t>μm</w:t>
+      </w:r>
+      <w:proofErr w:type="spellEnd"/>
+      <w:r>
+        <w:rPr>
+          <w:rFonts w:asciiTheme="minorHAnsi" w:hAnsiTheme="minorHAnsi" w:cs="Arial"/>
+          <w:color w:val="000000"/>
+        </w:rPr>
+        <w:t xml:space="preserve">, 1,000 </w:t>
+      </w:r>
+      <w:proofErr w:type="spellStart"/>
+      <w:r>
+        <w:rPr>
+          <w:rFonts w:asciiTheme="minorHAnsi" w:hAnsiTheme="minorHAnsi" w:cs="Arial"/>
+          <w:color w:val="000000"/>
+        </w:rPr>
+        <w:t>μm</w:t>
+      </w:r>
+      <w:proofErr w:type="spellEnd"/>
+      <w:r>
+        <w:rPr>
+          <w:rFonts w:asciiTheme="minorHAnsi" w:hAnsiTheme="minorHAnsi" w:cs="Arial"/>
+          <w:color w:val="000000"/>
+        </w:rPr>
+        <w:t xml:space="preserve">, 500 </w:t>
+      </w:r>
+      <w:proofErr w:type="spellStart"/>
+      <w:r>
+        <w:rPr>
+          <w:rFonts w:asciiTheme="minorHAnsi" w:hAnsiTheme="minorHAnsi" w:cs="Arial"/>
+          <w:color w:val="000000"/>
+        </w:rPr>
+        <w:t>μm</w:t>
+      </w:r>
+      <w:proofErr w:type="spellEnd"/>
+      <w:r>
+        <w:rPr>
+          <w:rFonts w:asciiTheme="minorHAnsi" w:hAnsiTheme="minorHAnsi" w:cs="Arial"/>
+          <w:color w:val="000000"/>
+        </w:rPr>
+        <w:t xml:space="preserve">, 250 </w:t>
+      </w:r>
+      <w:proofErr w:type="spellStart"/>
+      <w:r>
+        <w:rPr>
+          <w:rFonts w:asciiTheme="minorHAnsi" w:hAnsiTheme="minorHAnsi" w:cs="Arial"/>
+          <w:color w:val="000000"/>
+        </w:rPr>
+        <w:t>μm</w:t>
+      </w:r>
+      <w:proofErr w:type="spellEnd"/>
+      <w:r>
+        <w:rPr>
+          <w:rFonts w:asciiTheme="minorHAnsi" w:hAnsiTheme="minorHAnsi" w:cs="Arial"/>
+          <w:color w:val="000000"/>
+        </w:rPr>
+        <w:t>) and weighing gelatinous items separately. After wet weights were recorded, the sample would be split with a Folsom splitter (</w:t>
+      </w:r>
+      <w:proofErr w:type="gramStart"/>
+      <w:r>
+        <w:rPr>
+          <w:rFonts w:asciiTheme="minorHAnsi" w:hAnsiTheme="minorHAnsi" w:cs="Arial"/>
+          <w:color w:val="000000"/>
+        </w:rPr>
+        <w:t>* ?</w:t>
+      </w:r>
+      <w:proofErr w:type="gramEnd"/>
+      <w:r>
+        <w:rPr>
+          <w:rFonts w:asciiTheme="minorHAnsi" w:hAnsiTheme="minorHAnsi" w:cs="Arial"/>
+          <w:color w:val="000000"/>
+        </w:rPr>
+        <w:t>), into a sample size of around 300 individuals or more … * read other methods on this part later … *</w:t>
       </w:r>
     </w:p>
     <w:p>
@@ -830,7 +1039,7 @@
       <w:hyperlink r:id="rId5" w:history="1">
         <w:r>
           <w:rPr>
-            <w:rFonts w:ascii="Times New Roman" w:eastAsia="Times New Roman" w:hAnsi="Times New Roman" w:cs="Times New Roman"/>
+            <w:rFonts w:eastAsia="Times New Roman" w:cs="Times New Roman"/>
             <w:color w:val="0000FF"/>
             <w:u w:val="single"/>
             <w:lang w:val="en-CA"/>
@@ -850,99 +1059,339 @@
         </w:rPr>
         <w:t xml:space="preserve">Full taxonomic details of prey were included in the multivariate statistics, unless prey occurred in less than 3 stomachs, in which case that prey group was grouped in with the higher taxa level (for example, if only one </w:t>
       </w:r>
-      <w:proofErr w:type="spellStart"/>
       <w:r>
         <w:rPr>
           <w:i/>
           <w:iCs/>
           <w:lang w:val="en-CA"/>
         </w:rPr>
-        <w:t>Acartia</w:t>
-      </w:r>
-      <w:proofErr w:type="spellEnd"/>
+        <w:t xml:space="preserve">Acartia </w:t>
+      </w:r>
+      <w:proofErr w:type="spellStart"/>
       <w:r>
         <w:rPr>
           <w:i/>
           <w:iCs/>
           <w:lang w:val="en-CA"/>
         </w:rPr>
-        <w:t xml:space="preserve"> </w:t>
-      </w:r>
-      <w:proofErr w:type="spellStart"/>
+        <w:t>clausi</w:t>
+      </w:r>
+      <w:proofErr w:type="spellEnd"/>
+      <w:r>
+        <w:rPr>
+          <w:lang w:val="en-CA"/>
+        </w:rPr>
+        <w:t xml:space="preserve"> was found, it would be merged in with the </w:t>
+      </w:r>
       <w:r>
         <w:rPr>
           <w:i/>
           <w:iCs/>
           <w:lang w:val="en-CA"/>
         </w:rPr>
-        <w:t>clausi</w:t>
+        <w:t>Acartia spp.</w:t>
+      </w:r>
+      <w:r>
+        <w:rPr>
+          <w:iCs/>
+          <w:lang w:val="en-CA"/>
+        </w:rPr>
+        <w:t xml:space="preserve">). </w:t>
+      </w:r>
+    </w:p>
+    <w:p>
+      <w:pPr>
+        <w:rPr>
+          <w:iCs/>
+          <w:lang w:val="en-CA"/>
+        </w:rPr>
+      </w:pPr>
+      <w:r>
+        <w:rPr>
+          <w:iCs/>
+          <w:lang w:val="en-CA"/>
+        </w:rPr>
+        <w:tab/>
+        <w:t xml:space="preserve">Proportional wet weight (biomass) of prey was used over abundance in the analysis due to the high prevalence of gelatinous prey which could not be accurately enumerated and thus would be lost in any measures of abundance metrics. </w:t>
+      </w:r>
+      <w:r>
+        <w:rPr>
+          <w:iCs/>
+          <w:strike/>
+          <w:lang w:val="en-CA"/>
+        </w:rPr>
+        <w:t>The data was transformed using an arc sine square root transformation, common for proportional data metrics to correct skewed data. Bray-Curtis dissimilarity metrics were then calculated for clustering and ordination analyses, to determine and visualize the differences in diets between the salmon species, sites and regions.</w:t>
+      </w:r>
+    </w:p>
+    <w:p>
+      <w:pPr>
+        <w:pStyle w:val="NormalWeb"/>
+        <w:spacing w:before="0" w:beforeAutospacing="0" w:after="0" w:afterAutospacing="0"/>
+        <w:ind w:firstLine="720"/>
+        <w:rPr>
+          <w:rFonts w:asciiTheme="minorHAnsi" w:hAnsiTheme="minorHAnsi"/>
+        </w:rPr>
+      </w:pPr>
+      <w:r>
+        <w:rPr>
+          <w:rFonts w:asciiTheme="minorHAnsi" w:hAnsiTheme="minorHAnsi" w:cs="Arial"/>
+          <w:color w:val="000000"/>
+        </w:rPr>
+        <w:t>Stomach fullness indices were calculated for each salmon, relative to its body weight: </w:t>
+      </w:r>
+    </w:p>
+    <w:p>
+      <w:pPr>
+        <w:rPr>
+          <w:rFonts w:eastAsia="Times New Roman" w:cs="Times New Roman"/>
+        </w:rPr>
+      </w:pPr>
+    </w:p>
+    <w:p>
+      <w:pPr>
+        <w:jc w:val="center"/>
+        <w:rPr>
+          <w:rFonts w:cs="Times New Roman"/>
+        </w:rPr>
+      </w:pPr>
+      <w:r>
+        <w:rPr>
+          <w:rFonts w:cs="Arial"/>
+          <w:color w:val="000000"/>
+        </w:rPr>
+        <w:tab/>
+        <w:t>Gut fullness index (GFI) = food content weight (mg) / fish body weight (mg) * 10 (*).</w:t>
+      </w:r>
+    </w:p>
+    <w:p>
+      <w:pPr>
+        <w:rPr>
+          <w:rFonts w:eastAsia="Times New Roman" w:cs="Times New Roman"/>
+        </w:rPr>
+      </w:pPr>
+    </w:p>
+    <w:p>
+      <w:pPr>
+        <w:rPr>
+          <w:rFonts w:cs="Times New Roman"/>
+        </w:rPr>
+      </w:pPr>
+      <w:r>
+        <w:rPr>
+          <w:rFonts w:cs="Arial"/>
+          <w:color w:val="000000"/>
+        </w:rPr>
+        <w:t>Prey selectivity calculations were calculated for broad groups of prey according to the equation:</w:t>
+      </w:r>
+    </w:p>
+    <w:p>
+      <w:pPr>
+        <w:rPr>
+          <w:rFonts w:eastAsia="Times New Roman" w:cs="Times New Roman"/>
+        </w:rPr>
+      </w:pPr>
+    </w:p>
+    <w:p>
+      <w:pPr>
+        <w:jc w:val="center"/>
+        <w:rPr>
+          <w:rFonts w:cs="Times New Roman"/>
+        </w:rPr>
+      </w:pPr>
+      <w:r>
+        <w:rPr>
+          <w:rFonts w:cs="Arial"/>
+          <w:color w:val="000000"/>
+        </w:rPr>
+        <w:tab/>
+      </w:r>
+      <w:proofErr w:type="spellStart"/>
+      <w:r>
+        <w:rPr>
+          <w:rFonts w:cs="Arial"/>
+          <w:color w:val="000000"/>
+        </w:rPr>
+        <w:t>Ivlev’s</w:t>
       </w:r>
       <w:proofErr w:type="spellEnd"/>
       <w:r>
         <w:rPr>
-          <w:lang w:val="en-CA"/>
-        </w:rPr>
-        <w:t xml:space="preserve"> was found, it would be merged in with the </w:t>
+          <w:rFonts w:cs="Arial"/>
+          <w:color w:val="000000"/>
+        </w:rPr>
+        <w:t xml:space="preserve"> Index = (</w:t>
       </w:r>
       <w:proofErr w:type="spellStart"/>
       <w:r>
         <w:rPr>
-          <w:i/>
-          <w:iCs/>
-          <w:lang w:val="en-CA"/>
-        </w:rPr>
-        <w:t>Acartia</w:t>
+          <w:rFonts w:cs="Arial"/>
+          <w:color w:val="000000"/>
+        </w:rPr>
+        <w:t>ri</w:t>
       </w:r>
       <w:proofErr w:type="spellEnd"/>
       <w:r>
         <w:rPr>
-          <w:i/>
-          <w:iCs/>
-          <w:lang w:val="en-CA"/>
-        </w:rPr>
-        <w:t xml:space="preserve"> spp.</w:t>
-      </w:r>
-      <w:r>
-        <w:rPr>
-          <w:iCs/>
-          <w:lang w:val="en-CA"/>
-        </w:rPr>
-        <w:t xml:space="preserve">). </w:t>
-      </w:r>
-    </w:p>
-    <w:p>
-      <w:pPr>
-        <w:rPr>
-          <w:iCs/>
-          <w:lang w:val="en-CA"/>
-        </w:rPr>
-      </w:pPr>
-      <w:r>
-        <w:rPr>
-          <w:iCs/>
-          <w:lang w:val="en-CA"/>
+          <w:rFonts w:cs="Arial"/>
+          <w:color w:val="000000"/>
+        </w:rPr>
+        <w:t xml:space="preserve"> - </w:t>
+      </w:r>
+      <w:proofErr w:type="gramStart"/>
+      <w:r>
+        <w:rPr>
+          <w:rFonts w:cs="Arial"/>
+          <w:color w:val="000000"/>
+        </w:rPr>
+        <w:t>pi )</w:t>
+      </w:r>
+      <w:proofErr w:type="gramEnd"/>
+      <w:r>
+        <w:rPr>
+          <w:rFonts w:cs="Arial"/>
+          <w:color w:val="000000"/>
+        </w:rPr>
+        <w:t xml:space="preserve"> / (</w:t>
+      </w:r>
+      <w:proofErr w:type="spellStart"/>
+      <w:r>
+        <w:rPr>
+          <w:rFonts w:cs="Arial"/>
+          <w:color w:val="000000"/>
+        </w:rPr>
+        <w:t>ri</w:t>
+      </w:r>
+      <w:proofErr w:type="spellEnd"/>
+      <w:r>
+        <w:rPr>
+          <w:rFonts w:cs="Arial"/>
+          <w:color w:val="000000"/>
+        </w:rPr>
+        <w:t xml:space="preserve"> + pi),</w:t>
+      </w:r>
+    </w:p>
+    <w:p>
+      <w:pPr>
+        <w:rPr>
+          <w:rFonts w:eastAsia="Times New Roman" w:cs="Times New Roman"/>
+        </w:rPr>
+      </w:pPr>
+    </w:p>
+    <w:p>
+      <w:pPr>
+        <w:rPr>
+          <w:rFonts w:cs="Times New Roman"/>
+        </w:rPr>
+      </w:pPr>
+      <w:r>
+        <w:rPr>
+          <w:rFonts w:cs="Arial"/>
+          <w:color w:val="000000"/>
+        </w:rPr>
+        <w:t xml:space="preserve">where </w:t>
+      </w:r>
+      <w:proofErr w:type="spellStart"/>
+      <w:r>
+        <w:rPr>
+          <w:rFonts w:cs="Arial"/>
+          <w:color w:val="000000"/>
+        </w:rPr>
+        <w:t>ri</w:t>
+      </w:r>
+      <w:proofErr w:type="spellEnd"/>
+      <w:r>
+        <w:rPr>
+          <w:rFonts w:cs="Arial"/>
+          <w:color w:val="000000"/>
+        </w:rPr>
+        <w:t xml:space="preserve"> is the proportion of zooplankton prey item i in the stomach and pi is the proportion of zooplankton prey i in the environment (zooplankton sample) (</w:t>
+      </w:r>
+      <w:proofErr w:type="spellStart"/>
+      <w:r>
+        <w:rPr>
+          <w:rFonts w:cs="Arial"/>
+          <w:color w:val="000000"/>
+        </w:rPr>
+        <w:t>Ivlev</w:t>
+      </w:r>
+      <w:proofErr w:type="spellEnd"/>
+      <w:r>
+        <w:rPr>
+          <w:rFonts w:cs="Arial"/>
+          <w:color w:val="000000"/>
+        </w:rPr>
+        <w:t xml:space="preserve"> 1960 *). The index is scaled from -1 indicating absence in the diets and potential avoidance or +1 indicating that prey is present only in the diets, which may mean active selection for the certain prey item. An index value of 0 would indicate the same amount of prey in both diets and environment, showing a neutral selection for that prey item. Prey selectivity was calculated for each fish and prey item and then these values were averaged by site and species to determine trends. </w:t>
+      </w:r>
+    </w:p>
+    <w:p>
+      <w:pPr>
+        <w:rPr>
+          <w:rFonts w:eastAsia="Times New Roman" w:cs="Times New Roman"/>
+        </w:rPr>
+      </w:pPr>
+    </w:p>
+    <w:p>
+      <w:pPr>
+        <w:rPr>
+          <w:rFonts w:cs="Times New Roman"/>
+        </w:rPr>
+      </w:pPr>
+      <w:r>
+        <w:rPr>
+          <w:rFonts w:cs="Arial"/>
+          <w:color w:val="000000"/>
         </w:rPr>
         <w:tab/>
-        <w:t>Proportional wet weight (biomass) of prey was used over abundance in the analysis due to the high prevalence of gelatinous prey which could not be accurately enumerated and thus would be lost in any measures of abundance metrics. The data was transformed using an arc sine square root transformation, common for proportional data metrics to correct skewed data. Bray-Curtis dissimilarity metrics were then calculated for clustering and ordination analyses, to determine and visualize the differences in diets between the salmon species, sites and regions.</w:t>
-      </w:r>
-    </w:p>
-    <w:p>
-      <w:pPr>
-        <w:rPr>
-          <w:rFonts w:ascii="Times New Roman" w:eastAsia="Times New Roman" w:hAnsi="Times New Roman" w:cs="Times New Roman"/>
-          <w:lang w:val="en-CA"/>
-        </w:rPr>
-      </w:pPr>
-      <w:r>
-        <w:rPr>
-          <w:iCs/>
-          <w:lang w:val="en-CA"/>
-        </w:rPr>
-        <w:tab/>
-        <w:t>Statistical analysis includes …</w:t>
-      </w:r>
-      <w:bookmarkStart w:id="0" w:name="_GoBack"/>
-      <w:bookmarkEnd w:id="0"/>
+        <w:t>Dietary composition data was calculated using proportional wet weight data for each stomach, which was then arcsine transformed to even out extremes such as very small prey. A bray-</w:t>
+      </w:r>
+      <w:proofErr w:type="spellStart"/>
+      <w:r>
+        <w:rPr>
+          <w:rFonts w:cs="Arial"/>
+          <w:color w:val="000000"/>
+        </w:rPr>
+        <w:t>curtis</w:t>
+      </w:r>
+      <w:proofErr w:type="spellEnd"/>
+      <w:r>
+        <w:rPr>
+          <w:rFonts w:cs="Arial"/>
+          <w:color w:val="000000"/>
+        </w:rPr>
+        <w:t xml:space="preserve"> dissimilarity matrix was calculated from the diet data to analyze and visualize differences between fish species, site, region and their relation to environmental variables. This dissimilarity matrix was input into the multivariate statistical methods of non-metric multidimensional scaling (NMDS), agglomerative hierarchical cluster analysis (using average linkage clustering), and </w:t>
+      </w:r>
+      <w:proofErr w:type="spellStart"/>
+      <w:r>
+        <w:rPr>
+          <w:rFonts w:cs="Arial"/>
+          <w:color w:val="000000"/>
+        </w:rPr>
+        <w:t>permutational</w:t>
+      </w:r>
+      <w:proofErr w:type="spellEnd"/>
+      <w:r>
+        <w:rPr>
+          <w:rFonts w:cs="Arial"/>
+          <w:color w:val="000000"/>
+        </w:rPr>
+        <w:t xml:space="preserve"> analysis of variance (PERMANOVA) tests, see results. Similarity profiles (</w:t>
+      </w:r>
+      <w:proofErr w:type="spellStart"/>
+      <w:r>
+        <w:rPr>
+          <w:rFonts w:cs="Arial"/>
+          <w:color w:val="000000"/>
+        </w:rPr>
+        <w:t>simprof</w:t>
+      </w:r>
+      <w:proofErr w:type="spellEnd"/>
+      <w:r>
+        <w:rPr>
+          <w:rFonts w:cs="Arial"/>
+          <w:color w:val="000000"/>
+        </w:rPr>
+        <w:t>) was calculated to find clusters that were significantly different and similarity percentages (simper) analysis explored the prey species driving differences in diet.</w:t>
+      </w:r>
     </w:p>
     <w:p>
       <w:pPr>
@@ -1012,7 +1461,7 @@
     <w:p>
       <w:pPr>
         <w:rPr>
-          <w:lang w:val="en-CA"/>
+          <w:rFonts w:eastAsia="Times New Roman" w:cs="Times New Roman"/>
         </w:rPr>
       </w:pPr>
       <w:r>
@@ -1021,6 +1470,52 @@
         </w:rPr>
         <w:tab/>
       </w:r>
+      <w:r>
+        <w:rPr>
+          <w:rFonts w:eastAsia="Times New Roman" w:cs="Arial"/>
+          <w:color w:val="000000"/>
+        </w:rPr>
+        <w:t>The regions of Discovery Islands and Johnstone Strait during the study period of early June 2016, transitioned from fresh and warm (</w:t>
+      </w:r>
+      <w:proofErr w:type="spellStart"/>
+      <w:r>
+        <w:rPr>
+          <w:rFonts w:eastAsia="Times New Roman" w:cs="Arial"/>
+          <w:color w:val="000000"/>
+        </w:rPr>
+        <w:t>val</w:t>
+      </w:r>
+      <w:proofErr w:type="spellEnd"/>
+      <w:r>
+        <w:rPr>
+          <w:rFonts w:eastAsia="Times New Roman" w:cs="Arial"/>
+          <w:color w:val="000000"/>
+        </w:rPr>
+        <w:t xml:space="preserve">*) to cold and saline (see Table 2.1?). Water clarity depth, measured by </w:t>
+      </w:r>
+      <w:proofErr w:type="spellStart"/>
+      <w:r>
+        <w:rPr>
+          <w:rFonts w:eastAsia="Times New Roman" w:cs="Arial"/>
+          <w:color w:val="000000"/>
+        </w:rPr>
+        <w:t>Secchi</w:t>
+      </w:r>
+      <w:proofErr w:type="spellEnd"/>
+      <w:r>
+        <w:rPr>
+          <w:rFonts w:eastAsia="Times New Roman" w:cs="Arial"/>
+          <w:color w:val="000000"/>
+        </w:rPr>
+        <w:t xml:space="preserve"> depth, also shifted between regions, from X to Y. Therefore, the Discovery Islands reflects a more seasonally stratified coastal area, whereas the Johnstone Strait indicates an oceanic influence and well mixed waters towards the east. These trends differentiating water properties by region are consistent over time as well (ref*).</w:t>
+      </w:r>
+    </w:p>
+    <w:p>
+      <w:pPr>
+        <w:rPr>
+          <w:lang w:val="en-CA"/>
+        </w:rPr>
+      </w:pPr>
     </w:p>
     <w:p>
       <w:pPr>
@@ -1062,15 +1557,58 @@
     </w:p>
     <w:p>
       <w:pPr>
-        <w:rPr>
-          <w:lang w:val="en-CA"/>
-        </w:rPr>
-      </w:pPr>
-      <w:r>
-        <w:rPr>
+        <w:pStyle w:val="NormalWeb"/>
+        <w:spacing w:before="0" w:beforeAutospacing="0" w:after="0" w:afterAutospacing="0"/>
+        <w:ind w:firstLine="720"/>
+        <w:rPr>
+          <w:rFonts w:asciiTheme="minorHAnsi" w:hAnsiTheme="minorHAnsi"/>
+        </w:rPr>
+      </w:pPr>
+      <w:r>
+        <w:rPr>
+          <w:rFonts w:asciiTheme="minorHAnsi" w:hAnsiTheme="minorHAnsi"/>
           <w:lang w:val="en-CA"/>
         </w:rPr>
         <w:tab/>
+      </w:r>
+      <w:r>
+        <w:rPr>
+          <w:rFonts w:asciiTheme="minorHAnsi" w:hAnsiTheme="minorHAnsi" w:cs="Arial"/>
+          <w:color w:val="000000"/>
+        </w:rPr>
+        <w:t xml:space="preserve">The environmental conditions set the stage for phytoplankton productivity and zooplankton community succession and dynamics. The zooplankton community was described in depth for this region by </w:t>
+      </w:r>
+      <w:proofErr w:type="spellStart"/>
+      <w:r>
+        <w:rPr>
+          <w:rFonts w:asciiTheme="minorHAnsi" w:hAnsiTheme="minorHAnsi" w:cs="Arial"/>
+          <w:color w:val="000000"/>
+        </w:rPr>
+        <w:t>Mahara</w:t>
+      </w:r>
+      <w:proofErr w:type="spellEnd"/>
+      <w:r>
+        <w:rPr>
+          <w:rFonts w:asciiTheme="minorHAnsi" w:hAnsiTheme="minorHAnsi" w:cs="Arial"/>
+          <w:color w:val="000000"/>
+        </w:rPr>
+        <w:t xml:space="preserve">, </w:t>
+      </w:r>
+      <w:proofErr w:type="gramStart"/>
+      <w:r>
+        <w:rPr>
+          <w:rFonts w:asciiTheme="minorHAnsi" w:hAnsiTheme="minorHAnsi" w:cs="Arial"/>
+          <w:color w:val="000000"/>
+        </w:rPr>
+        <w:t>2017?*</w:t>
+      </w:r>
+      <w:proofErr w:type="gramEnd"/>
+      <w:r>
+        <w:rPr>
+          <w:rFonts w:asciiTheme="minorHAnsi" w:hAnsiTheme="minorHAnsi" w:cs="Arial"/>
+          <w:color w:val="000000"/>
+        </w:rPr>
+        <w:t>, this study will focus on zooplankton samples collected from the same date and site as the salmon seines to represent the prey. Overall biomass was consistent across the sites (*), except for station D09, which was full of diatoms and the processor noted that the amount of phytoplankton would skew the weight. </w:t>
       </w:r>
     </w:p>
     <w:p>
@@ -1186,28 +1724,114 @@
         <w:rPr>
           <w:lang w:val="en-CA"/>
         </w:rPr>
-        <w:t>Prey selectivity</w:t>
-      </w:r>
-    </w:p>
-    <w:p>
-      <w:pPr>
-        <w:rPr>
-          <w:lang w:val="en-CA"/>
-        </w:rPr>
-      </w:pPr>
-    </w:p>
-    <w:p>
-      <w:pPr>
-        <w:rPr>
-          <w:lang w:val="en-CA"/>
-        </w:rPr>
-      </w:pPr>
-      <w:r>
-        <w:rPr>
-          <w:lang w:val="en-CA"/>
-        </w:rPr>
-        <w:tab/>
-      </w:r>
+        <w:t>Prey selectivit</w:t>
+      </w:r>
+      <w:r>
+        <w:rPr>
+          <w:lang w:val="en-CA"/>
+        </w:rPr>
+        <w:t>y</w:t>
+      </w:r>
+    </w:p>
+    <w:p>
+      <w:pPr>
+        <w:pStyle w:val="ListParagraph"/>
+        <w:rPr>
+          <w:lang w:val="en-CA"/>
+        </w:rPr>
+      </w:pPr>
+    </w:p>
+    <w:p>
+      <w:pPr>
+        <w:pStyle w:val="ListParagraph"/>
+        <w:rPr>
+          <w:lang w:val="en-CA"/>
+        </w:rPr>
+      </w:pPr>
+    </w:p>
+    <w:p>
+      <w:pPr>
+        <w:pStyle w:val="ListParagraph"/>
+        <w:rPr>
+          <w:lang w:val="en-CA"/>
+        </w:rPr>
+      </w:pPr>
+    </w:p>
+    <w:p>
+      <w:pPr>
+        <w:pStyle w:val="ListParagraph"/>
+        <w:numPr>
+          <w:ilvl w:val="2"/>
+          <w:numId w:val="1"/>
+        </w:numPr>
+        <w:rPr>
+          <w:lang w:val="en-CA"/>
+        </w:rPr>
+      </w:pPr>
+      <w:r>
+        <w:rPr>
+          <w:lang w:val="en-CA"/>
+        </w:rPr>
+        <w:t>Diet dissimilarity by area</w:t>
+      </w:r>
+    </w:p>
+    <w:p>
+      <w:pPr>
+        <w:pStyle w:val="ListParagraph"/>
+        <w:rPr>
+          <w:lang w:val="en-CA"/>
+        </w:rPr>
+      </w:pPr>
+    </w:p>
+    <w:p>
+      <w:pPr>
+        <w:pStyle w:val="ListParagraph"/>
+        <w:rPr>
+          <w:lang w:val="en-CA"/>
+        </w:rPr>
+      </w:pPr>
+    </w:p>
+    <w:p>
+      <w:pPr>
+        <w:pStyle w:val="ListParagraph"/>
+        <w:rPr>
+          <w:lang w:val="en-CA"/>
+        </w:rPr>
+      </w:pPr>
+    </w:p>
+    <w:p>
+      <w:pPr>
+        <w:pStyle w:val="ListParagraph"/>
+        <w:numPr>
+          <w:ilvl w:val="2"/>
+          <w:numId w:val="1"/>
+        </w:numPr>
+        <w:rPr>
+          <w:lang w:val="en-CA"/>
+        </w:rPr>
+      </w:pPr>
+      <w:r>
+        <w:rPr>
+          <w:lang w:val="en-CA"/>
+        </w:rPr>
+        <w:t>Diet dissimilarity by species</w:t>
+      </w:r>
+    </w:p>
+    <w:p>
+      <w:pPr>
+        <w:pStyle w:val="ListParagraph"/>
+        <w:rPr>
+          <w:lang w:val="en-CA"/>
+        </w:rPr>
+      </w:pPr>
+    </w:p>
+    <w:p>
+      <w:pPr>
+        <w:pStyle w:val="ListParagraph"/>
+        <w:rPr>
+          <w:lang w:val="en-CA"/>
+        </w:rPr>
+      </w:pPr>
     </w:p>
     <w:p>
       <w:pPr>
@@ -1440,8 +2064,8 @@
 </file>
 
 <file path=word/numbering.xml><?xml version="1.0" encoding="utf-8"?>
-<w:numbering xmlns:wpc="http://schemas.microsoft.com/office/word/2010/wordprocessingCanvas" xmlns:cx="http://schemas.microsoft.com/office/drawing/2014/chartex" xmlns:cx1="http://schemas.microsoft.com/office/drawing/2015/9/8/chartex" xmlns:cx2="http://schemas.microsoft.com/office/drawing/2015/10/21/chartex" xmlns:cx3="http://schemas.microsoft.com/office/drawing/2016/5/9/chartex" xmlns:cx4="http://schemas.microsoft.com/office/drawing/2016/5/10/chartex" xmlns:cx5="http://schemas.microsoft.com/office/drawing/2016/5/11/chartex" xmlns:cx6="http://schemas.microsoft.com/office/drawing/2016/5/12/chartex" xmlns:cx7="http://schemas.microsoft.com/office/drawing/2016/5/13/chartex" xmlns:cx8="http://schemas.microsoft.com/office/drawing/2016/5/14/chartex" xmlns:mc="http://schemas.openxmlformats.org/markup-compatibility/2006" xmlns:aink="http://schemas.microsoft.com/office/drawing/2016/ink" xmlns:am3d="http://schemas.microsoft.com/office/drawing/2017/model3d" xmlns:o="urn:schemas-microsoft-com:office:office" xmlns:r="http://schemas.openxmlformats.org/officeDocument/2006/relationships" xmlns:m="http://schemas.openxmlformats.org/officeDocument/2006/math" xmlns:v="urn:schemas-microsoft-com:vml" xmlns:wp14="http://schemas.microsoft.com/office/word/2010/wordprocessingDrawing" xmlns:wp="http://schemas.openxmlformats.org/drawingml/2006/wordprocessingDrawing" xmlns:w10="urn:schemas-microsoft-com:office:word" xmlns:w="http://schemas.openxmlformats.org/wordprocessingml/2006/main" xmlns:w14="http://schemas.microsoft.com/office/word/2010/wordml" xmlns:w15="http://schemas.microsoft.com/office/word/2012/wordml" xmlns:w16cid="http://schemas.microsoft.com/office/word/2016/wordml/cid" xmlns:w16se="http://schemas.microsoft.com/office/word/2015/wordml/symex" xmlns:wpg="http://schemas.microsoft.com/office/word/2010/wordprocessingGroup" xmlns:wpi="http://schemas.microsoft.com/office/word/2010/wordprocessingInk" xmlns:wne="http://schemas.microsoft.com/office/word/2006/wordml" xmlns:wps="http://schemas.microsoft.com/office/word/2010/wordprocessingShape" mc:Ignorable="w14 w15 w16se w16cid wp14">
-  <w:abstractNum w:abstractNumId="0" w15:restartNumberingAfterBreak="0">
+<w:numbering xmlns:wpc="http://schemas.microsoft.com/office/word/2010/wordprocessingCanvas" xmlns:mo="http://schemas.microsoft.com/office/mac/office/2008/main" xmlns:mc="http://schemas.openxmlformats.org/markup-compatibility/2006" xmlns:mv="urn:schemas-microsoft-com:mac:vml" xmlns:o="urn:schemas-microsoft-com:office:office" xmlns:r="http://schemas.openxmlformats.org/officeDocument/2006/relationships" xmlns:m="http://schemas.openxmlformats.org/officeDocument/2006/math" xmlns:v="urn:schemas-microsoft-com:vml" xmlns:wp14="http://schemas.microsoft.com/office/word/2010/wordprocessingDrawing" xmlns:wp="http://schemas.openxmlformats.org/drawingml/2006/wordprocessingDrawing" xmlns:w10="urn:schemas-microsoft-com:office:word" xmlns:w="http://schemas.openxmlformats.org/wordprocessingml/2006/main" xmlns:w14="http://schemas.microsoft.com/office/word/2010/wordml" xmlns:w15="http://schemas.microsoft.com/office/word/2012/wordml" xmlns:wpg="http://schemas.microsoft.com/office/word/2010/wordprocessingGroup" xmlns:wpi="http://schemas.microsoft.com/office/word/2010/wordprocessingInk" xmlns:wne="http://schemas.microsoft.com/office/word/2006/wordml" xmlns:wps="http://schemas.microsoft.com/office/word/2010/wordprocessingShape" mc:Ignorable="w14 w15 wp14">
+  <w:abstractNum w:abstractNumId="0">
     <w:nsid w:val="70AE15D0"/>
     <w:multiLevelType w:val="multilevel"/>
     <w:tmpl w:val="E078DC30"/>
@@ -1561,7 +2185,7 @@
 </file>
 
 <file path=word/styles.xml><?xml version="1.0" encoding="utf-8"?>
-<w:styles xmlns:mc="http://schemas.openxmlformats.org/markup-compatibility/2006" xmlns:r="http://schemas.openxmlformats.org/officeDocument/2006/relationships" xmlns:w="http://schemas.openxmlformats.org/wordprocessingml/2006/main" xmlns:w14="http://schemas.microsoft.com/office/word/2010/wordml" xmlns:w15="http://schemas.microsoft.com/office/word/2012/wordml" xmlns:w16cid="http://schemas.microsoft.com/office/word/2016/wordml/cid" xmlns:w16se="http://schemas.microsoft.com/office/word/2015/wordml/symex" mc:Ignorable="w14 w15 w16se w16cid">
+<w:styles xmlns:mc="http://schemas.openxmlformats.org/markup-compatibility/2006" xmlns:r="http://schemas.openxmlformats.org/officeDocument/2006/relationships" xmlns:w="http://schemas.openxmlformats.org/wordprocessingml/2006/main" xmlns:w14="http://schemas.microsoft.com/office/word/2010/wordml" xmlns:w15="http://schemas.microsoft.com/office/word/2012/wordml" mc:Ignorable="w14 w15">
   <w:docDefaults>
     <w:rPrDefault>
       <w:rPr>
@@ -1573,7 +2197,7 @@
     </w:rPrDefault>
     <w:pPrDefault/>
   </w:docDefaults>
-  <w:latentStyles w:defLockedState="0" w:defUIPriority="99" w:defSemiHidden="0" w:defUnhideWhenUsed="0" w:defQFormat="0" w:count="376">
+  <w:latentStyles w:defLockedState="0" w:defUIPriority="99" w:defSemiHidden="0" w:defUnhideWhenUsed="0" w:defQFormat="0" w:count="382">
     <w:lsdException w:name="Normal" w:uiPriority="0" w:qFormat="1"/>
     <w:lsdException w:name="heading 1" w:uiPriority="9" w:qFormat="1"/>
     <w:lsdException w:name="heading 2" w:semiHidden="1" w:uiPriority="9" w:unhideWhenUsed="1" w:qFormat="1"/>
@@ -2040,6 +2664,24 @@
       <w:bCs/>
     </w:rPr>
   </w:style>
+  <w:style w:type="paragraph" w:styleId="NormalWeb">
+    <w:name w:val="Normal (Web)"/>
+    <w:basedOn w:val="Normal"/>
+    <w:uiPriority w:val="99"/>
+    <w:unhideWhenUsed/>
+    <w:rsid w:val="0041779C"/>
+    <w:pPr>
+      <w:spacing w:before="100" w:beforeAutospacing="1" w:after="100" w:afterAutospacing="1"/>
+    </w:pPr>
+    <w:rPr>
+      <w:rFonts w:ascii="Times New Roman" w:hAnsi="Times New Roman" w:cs="Times New Roman"/>
+    </w:rPr>
+  </w:style>
+  <w:style w:type="character" w:customStyle="1" w:styleId="apple-tab-span">
+    <w:name w:val="apple-tab-span"/>
+    <w:basedOn w:val="DefaultParagraphFont"/>
+    <w:rsid w:val="00736AD9"/>
+  </w:style>
 </w:styles>
 </file>
 

</xml_diff>

<commit_message>
update zoop/prey comp graphs visuals!
</commit_message>
<xml_diff>
--- a/MSc_Chapter_1_VF_Feb_2020.docx
+++ b/MSc_Chapter_1_VF_Feb_2020.docx
@@ -1,6 +1,6 @@
 
 <file path=word/document.xml><?xml version="1.0" encoding="utf-8"?>
-<w:document xmlns:wpc="http://schemas.microsoft.com/office/word/2010/wordprocessingCanvas" xmlns:mo="http://schemas.microsoft.com/office/mac/office/2008/main" xmlns:mc="http://schemas.openxmlformats.org/markup-compatibility/2006" xmlns:mv="urn:schemas-microsoft-com:mac:vml" xmlns:o="urn:schemas-microsoft-com:office:office" xmlns:r="http://schemas.openxmlformats.org/officeDocument/2006/relationships" xmlns:m="http://schemas.openxmlformats.org/officeDocument/2006/math" xmlns:v="urn:schemas-microsoft-com:vml" xmlns:wp14="http://schemas.microsoft.com/office/word/2010/wordprocessingDrawing" xmlns:wp="http://schemas.openxmlformats.org/drawingml/2006/wordprocessingDrawing" xmlns:w10="urn:schemas-microsoft-com:office:word" xmlns:w="http://schemas.openxmlformats.org/wordprocessingml/2006/main" xmlns:w14="http://schemas.microsoft.com/office/word/2010/wordml" xmlns:w15="http://schemas.microsoft.com/office/word/2012/wordml" xmlns:wpg="http://schemas.microsoft.com/office/word/2010/wordprocessingGroup" xmlns:wpi="http://schemas.microsoft.com/office/word/2010/wordprocessingInk" xmlns:wne="http://schemas.microsoft.com/office/word/2006/wordml" xmlns:wps="http://schemas.microsoft.com/office/word/2010/wordprocessingShape" mc:Ignorable="w14 w15 wp14">
+<w:document xmlns:wpc="http://schemas.microsoft.com/office/word/2010/wordprocessingCanvas" xmlns:cx="http://schemas.microsoft.com/office/drawing/2014/chartex" xmlns:cx1="http://schemas.microsoft.com/office/drawing/2015/9/8/chartex" xmlns:cx2="http://schemas.microsoft.com/office/drawing/2015/10/21/chartex" xmlns:cx3="http://schemas.microsoft.com/office/drawing/2016/5/9/chartex" xmlns:cx4="http://schemas.microsoft.com/office/drawing/2016/5/10/chartex" xmlns:cx5="http://schemas.microsoft.com/office/drawing/2016/5/11/chartex" xmlns:cx6="http://schemas.microsoft.com/office/drawing/2016/5/12/chartex" xmlns:cx7="http://schemas.microsoft.com/office/drawing/2016/5/13/chartex" xmlns:cx8="http://schemas.microsoft.com/office/drawing/2016/5/14/chartex" xmlns:mc="http://schemas.openxmlformats.org/markup-compatibility/2006" xmlns:aink="http://schemas.microsoft.com/office/drawing/2016/ink" xmlns:am3d="http://schemas.microsoft.com/office/drawing/2017/model3d" xmlns:o="urn:schemas-microsoft-com:office:office" xmlns:r="http://schemas.openxmlformats.org/officeDocument/2006/relationships" xmlns:m="http://schemas.openxmlformats.org/officeDocument/2006/math" xmlns:v="urn:schemas-microsoft-com:vml" xmlns:wp14="http://schemas.microsoft.com/office/word/2010/wordprocessingDrawing" xmlns:wp="http://schemas.openxmlformats.org/drawingml/2006/wordprocessingDrawing" xmlns:w10="urn:schemas-microsoft-com:office:word" xmlns:w="http://schemas.openxmlformats.org/wordprocessingml/2006/main" xmlns:w14="http://schemas.microsoft.com/office/word/2010/wordml" xmlns:w15="http://schemas.microsoft.com/office/word/2012/wordml" xmlns:w16cid="http://schemas.microsoft.com/office/word/2016/wordml/cid" xmlns:w16se="http://schemas.microsoft.com/office/word/2015/wordml/symex" xmlns:wpg="http://schemas.microsoft.com/office/word/2010/wordprocessingGroup" xmlns:wpi="http://schemas.microsoft.com/office/word/2010/wordprocessingInk" xmlns:wne="http://schemas.microsoft.com/office/word/2006/wordml" xmlns:wps="http://schemas.microsoft.com/office/word/2010/wordprocessingShape" mc:Ignorable="w14 w15 w16se w16cid wp14">
   <w:body>
     <w:p>
       <w:pPr>
@@ -137,7 +137,23 @@
           <w:rFonts w:asciiTheme="minorHAnsi" w:hAnsiTheme="minorHAnsi" w:cs="Arial"/>
           <w:color w:val="000000"/>
         </w:rPr>
-        <w:t xml:space="preserve"> move some of this over to general intro ch. on salmon!</w:t>
+        <w:t xml:space="preserve"> move some of this over to general intro </w:t>
+      </w:r>
+      <w:proofErr w:type="spellStart"/>
+      <w:r>
+        <w:rPr>
+          <w:rFonts w:asciiTheme="minorHAnsi" w:hAnsiTheme="minorHAnsi" w:cs="Arial"/>
+          <w:color w:val="000000"/>
+        </w:rPr>
+        <w:t>ch.</w:t>
+      </w:r>
+      <w:proofErr w:type="spellEnd"/>
+      <w:r>
+        <w:rPr>
+          <w:rFonts w:asciiTheme="minorHAnsi" w:hAnsiTheme="minorHAnsi" w:cs="Arial"/>
+          <w:color w:val="000000"/>
+        </w:rPr>
+        <w:t xml:space="preserve"> on salmon!</w:t>
       </w:r>
     </w:p>
     <w:p>
@@ -663,19 +679,7 @@
         <w:rPr>
           <w:rFonts w:asciiTheme="minorHAnsi" w:hAnsiTheme="minorHAnsi"/>
         </w:rPr>
-        <w:t xml:space="preserve"> separate p</w:t>
-      </w:r>
-      <w:r>
-        <w:rPr>
-          <w:rFonts w:asciiTheme="minorHAnsi" w:hAnsiTheme="minorHAnsi"/>
-        </w:rPr>
-        <w:t>aragraph+ and expand upon them</w:t>
-      </w:r>
-      <w:r>
-        <w:rPr>
-          <w:rFonts w:asciiTheme="minorHAnsi" w:hAnsiTheme="minorHAnsi"/>
-        </w:rPr>
-        <w:t>!</w:t>
+        <w:t xml:space="preserve"> separate paragraph+ and expand upon them!</w:t>
       </w:r>
     </w:p>
     <w:p>
@@ -1029,7 +1033,23 @@
           <w:lang w:val="en-CA"/>
         </w:rPr>
         <w:tab/>
-        <w:t>Data collected includes a visual survey of surface activity of schools of fish, weather and wave conditions, YSI readings at the surface and 1-meter depth for temperature and salinity. The salmon are sampled using a purse seine from the boat, targeted at a school of fish demonstrating surface activity (sliding, popping or dimpling), up to 30 sockeye, 10 pink, 10 chum, 5 chinook, 5 coho and 5 herring are caught and retained if available within the seine. Salmon (or herring) are euthanized with MS-222 according to ethical permit # something (*), weighed, measured, and frozen in a liquid nitrogen canister for processing back at the lab. Immediately after fish samples are retained, oceanographic CTD measures are recorded and zooplankton samples are collected, horizontal surface tows were performed for 2015 and 2016.</w:t>
+        <w:t xml:space="preserve">Data collected includes a visual survey of surface activity of schools of fish, weather and wave conditions, YSI readings at the surface and 1-meter depth for temperature and salinity. The salmon are sampled using a purse seine from the boat, targeted at a school of fish demonstrating surface activity (sliding, popping or dimpling), up to 30 sockeye, 10 pink, 10 chum, 5 chinook, 5 </w:t>
+      </w:r>
+      <w:proofErr w:type="spellStart"/>
+      <w:r>
+        <w:rPr>
+          <w:rFonts w:asciiTheme="minorHAnsi" w:hAnsiTheme="minorHAnsi" w:cstheme="minorHAnsi"/>
+          <w:lang w:val="en-CA"/>
+        </w:rPr>
+        <w:t>coho</w:t>
+      </w:r>
+      <w:proofErr w:type="spellEnd"/>
+      <w:r>
+        <w:rPr>
+          <w:rFonts w:asciiTheme="minorHAnsi" w:hAnsiTheme="minorHAnsi" w:cstheme="minorHAnsi"/>
+          <w:lang w:val="en-CA"/>
+        </w:rPr>
+        <w:t xml:space="preserve"> and 5 herring are caught and retained if available within the seine. Salmon (or herring) are euthanized with MS-222 according to ethical permit # something (*), weighed, measured, and frozen in a liquid nitrogen canister for processing back at the lab. Immediately after fish samples are retained, oceanographic CTD measures are recorded and zooplankton samples are collected, horizontal surface tows were performed for 2015 and 2016.</w:t>
       </w:r>
       <w:r>
         <w:rPr>
@@ -1137,7 +1157,23 @@
           <w:rFonts w:asciiTheme="minorHAnsi" w:hAnsiTheme="minorHAnsi" w:cs="Arial"/>
           <w:color w:val="000000"/>
         </w:rPr>
-        <w:t xml:space="preserve"> Still need to expand upon this part a lot, or get rid of section.</w:t>
+        <w:t xml:space="preserve"> Still need to expand upon this part a </w:t>
+      </w:r>
+      <w:proofErr w:type="gramStart"/>
+      <w:r>
+        <w:rPr>
+          <w:rFonts w:asciiTheme="minorHAnsi" w:hAnsiTheme="minorHAnsi" w:cs="Arial"/>
+          <w:color w:val="000000"/>
+        </w:rPr>
+        <w:t>lot, or</w:t>
+      </w:r>
+      <w:proofErr w:type="gramEnd"/>
+      <w:r>
+        <w:rPr>
+          <w:rFonts w:asciiTheme="minorHAnsi" w:hAnsiTheme="minorHAnsi" w:cs="Arial"/>
+          <w:color w:val="000000"/>
+        </w:rPr>
+        <w:t xml:space="preserve"> get rid of section.</w:t>
       </w:r>
     </w:p>
     <w:p>
@@ -1164,7 +1200,87 @@
           <w:rFonts w:asciiTheme="minorHAnsi" w:hAnsiTheme="minorHAnsi" w:cstheme="minorHAnsi"/>
           <w:color w:val="000000"/>
         </w:rPr>
-        <w:t>Zooplankton sample processing involved recording the wet weight of each size fraction (2,000 μm, 1,000 μm, 500 μm, 250 μm) and weighing gelatinous items separately. After wet weights were recorded, the sample would be split with a Folsom splitter (* ?), into a sample size of around 300 individuals or more … * read other methods on this part later … *</w:t>
+        <w:t xml:space="preserve">Zooplankton sample processing involved recording the wet weight of each size fraction (2,000 </w:t>
+      </w:r>
+      <w:proofErr w:type="spellStart"/>
+      <w:r>
+        <w:rPr>
+          <w:rFonts w:asciiTheme="minorHAnsi" w:hAnsiTheme="minorHAnsi" w:cstheme="minorHAnsi"/>
+          <w:color w:val="000000"/>
+        </w:rPr>
+        <w:t>μm</w:t>
+      </w:r>
+      <w:proofErr w:type="spellEnd"/>
+      <w:r>
+        <w:rPr>
+          <w:rFonts w:asciiTheme="minorHAnsi" w:hAnsiTheme="minorHAnsi" w:cstheme="minorHAnsi"/>
+          <w:color w:val="000000"/>
+        </w:rPr>
+        <w:t xml:space="preserve">, 1,000 </w:t>
+      </w:r>
+      <w:proofErr w:type="spellStart"/>
+      <w:r>
+        <w:rPr>
+          <w:rFonts w:asciiTheme="minorHAnsi" w:hAnsiTheme="minorHAnsi" w:cstheme="minorHAnsi"/>
+          <w:color w:val="000000"/>
+        </w:rPr>
+        <w:t>μm</w:t>
+      </w:r>
+      <w:proofErr w:type="spellEnd"/>
+      <w:r>
+        <w:rPr>
+          <w:rFonts w:asciiTheme="minorHAnsi" w:hAnsiTheme="minorHAnsi" w:cstheme="minorHAnsi"/>
+          <w:color w:val="000000"/>
+        </w:rPr>
+        <w:t xml:space="preserve">, 500 </w:t>
+      </w:r>
+      <w:proofErr w:type="spellStart"/>
+      <w:r>
+        <w:rPr>
+          <w:rFonts w:asciiTheme="minorHAnsi" w:hAnsiTheme="minorHAnsi" w:cstheme="minorHAnsi"/>
+          <w:color w:val="000000"/>
+        </w:rPr>
+        <w:t>μm</w:t>
+      </w:r>
+      <w:proofErr w:type="spellEnd"/>
+      <w:r>
+        <w:rPr>
+          <w:rFonts w:asciiTheme="minorHAnsi" w:hAnsiTheme="minorHAnsi" w:cstheme="minorHAnsi"/>
+          <w:color w:val="000000"/>
+        </w:rPr>
+        <w:t xml:space="preserve">, 250 </w:t>
+      </w:r>
+      <w:proofErr w:type="spellStart"/>
+      <w:r>
+        <w:rPr>
+          <w:rFonts w:asciiTheme="minorHAnsi" w:hAnsiTheme="minorHAnsi" w:cstheme="minorHAnsi"/>
+          <w:color w:val="000000"/>
+        </w:rPr>
+        <w:t>μm</w:t>
+      </w:r>
+      <w:proofErr w:type="spellEnd"/>
+      <w:r>
+        <w:rPr>
+          <w:rFonts w:asciiTheme="minorHAnsi" w:hAnsiTheme="minorHAnsi" w:cstheme="minorHAnsi"/>
+          <w:color w:val="000000"/>
+        </w:rPr>
+        <w:t>) and weighing gelatinous items separately. After wet weights were recorded, the sample would be split with a Folsom splitter (</w:t>
+      </w:r>
+      <w:proofErr w:type="gramStart"/>
+      <w:r>
+        <w:rPr>
+          <w:rFonts w:asciiTheme="minorHAnsi" w:hAnsiTheme="minorHAnsi" w:cstheme="minorHAnsi"/>
+          <w:color w:val="000000"/>
+        </w:rPr>
+        <w:t>* ?</w:t>
+      </w:r>
+      <w:proofErr w:type="gramEnd"/>
+      <w:r>
+        <w:rPr>
+          <w:rFonts w:asciiTheme="minorHAnsi" w:hAnsiTheme="minorHAnsi" w:cstheme="minorHAnsi"/>
+          <w:color w:val="000000"/>
+        </w:rPr>
+        <w:t>), into a sample size of around 300 individuals or more … * read other methods on this part later … *</w:t>
       </w:r>
     </w:p>
     <w:p>
@@ -1371,6 +1487,7 @@
         </w:rPr>
         <w:t xml:space="preserve">Full taxonomic details of prey were included in the multivariate statistics, unless prey occurred in less than 3 stomachs, in which case that prey group was grouped in with the higher taxa level (for example, if only one </w:t>
       </w:r>
+      <w:proofErr w:type="spellStart"/>
       <w:r>
         <w:rPr>
           <w:rFonts w:asciiTheme="minorHAnsi" w:hAnsiTheme="minorHAnsi" w:cstheme="minorHAnsi"/>
@@ -1378,15 +1495,9 @@
           <w:iCs/>
           <w:lang w:val="en-CA"/>
         </w:rPr>
-        <w:t>Acartia clausi</w:t>
-      </w:r>
-      <w:r>
-        <w:rPr>
-          <w:rFonts w:asciiTheme="minorHAnsi" w:hAnsiTheme="minorHAnsi" w:cstheme="minorHAnsi"/>
-          <w:lang w:val="en-CA"/>
-        </w:rPr>
-        <w:t xml:space="preserve"> was found, it would be merged in with the </w:t>
-      </w:r>
+        <w:t>Acartia</w:t>
+      </w:r>
+      <w:proofErr w:type="spellEnd"/>
       <w:r>
         <w:rPr>
           <w:rFonts w:asciiTheme="minorHAnsi" w:hAnsiTheme="minorHAnsi" w:cstheme="minorHAnsi"/>
@@ -1394,7 +1505,45 @@
           <w:iCs/>
           <w:lang w:val="en-CA"/>
         </w:rPr>
-        <w:t>Acartia spp.</w:t>
+        <w:t xml:space="preserve"> </w:t>
+      </w:r>
+      <w:proofErr w:type="spellStart"/>
+      <w:r>
+        <w:rPr>
+          <w:rFonts w:asciiTheme="minorHAnsi" w:hAnsiTheme="minorHAnsi" w:cstheme="minorHAnsi"/>
+          <w:i/>
+          <w:iCs/>
+          <w:lang w:val="en-CA"/>
+        </w:rPr>
+        <w:t>clausi</w:t>
+      </w:r>
+      <w:proofErr w:type="spellEnd"/>
+      <w:r>
+        <w:rPr>
+          <w:rFonts w:asciiTheme="minorHAnsi" w:hAnsiTheme="minorHAnsi" w:cstheme="minorHAnsi"/>
+          <w:lang w:val="en-CA"/>
+        </w:rPr>
+        <w:t xml:space="preserve"> was found, it would be merged in with the </w:t>
+      </w:r>
+      <w:proofErr w:type="spellStart"/>
+      <w:r>
+        <w:rPr>
+          <w:rFonts w:asciiTheme="minorHAnsi" w:hAnsiTheme="minorHAnsi" w:cstheme="minorHAnsi"/>
+          <w:i/>
+          <w:iCs/>
+          <w:lang w:val="en-CA"/>
+        </w:rPr>
+        <w:t>Acartia</w:t>
+      </w:r>
+      <w:proofErr w:type="spellEnd"/>
+      <w:r>
+        <w:rPr>
+          <w:rFonts w:asciiTheme="minorHAnsi" w:hAnsiTheme="minorHAnsi" w:cstheme="minorHAnsi"/>
+          <w:i/>
+          <w:iCs/>
+          <w:lang w:val="en-CA"/>
+        </w:rPr>
+        <w:t xml:space="preserve"> spp.</w:t>
       </w:r>
       <w:r>
         <w:rPr>
@@ -1513,7 +1662,70 @@
           <w:color w:val="000000"/>
         </w:rPr>
         <w:tab/>
-        <w:t>Ivlev’s Index = (ri - pi ) / (ri + pi),</w:t>
+      </w:r>
+      <w:proofErr w:type="spellStart"/>
+      <w:r>
+        <w:rPr>
+          <w:rFonts w:asciiTheme="minorHAnsi" w:hAnsiTheme="minorHAnsi" w:cstheme="minorHAnsi"/>
+          <w:color w:val="000000"/>
+        </w:rPr>
+        <w:t>Ivlev’s</w:t>
+      </w:r>
+      <w:proofErr w:type="spellEnd"/>
+      <w:r>
+        <w:rPr>
+          <w:rFonts w:asciiTheme="minorHAnsi" w:hAnsiTheme="minorHAnsi" w:cstheme="minorHAnsi"/>
+          <w:color w:val="000000"/>
+        </w:rPr>
+        <w:t xml:space="preserve"> Index = (</w:t>
+      </w:r>
+      <w:proofErr w:type="spellStart"/>
+      <w:r>
+        <w:rPr>
+          <w:rFonts w:asciiTheme="minorHAnsi" w:hAnsiTheme="minorHAnsi" w:cstheme="minorHAnsi"/>
+          <w:color w:val="000000"/>
+        </w:rPr>
+        <w:t>ri</w:t>
+      </w:r>
+      <w:proofErr w:type="spellEnd"/>
+      <w:r>
+        <w:rPr>
+          <w:rFonts w:asciiTheme="minorHAnsi" w:hAnsiTheme="minorHAnsi" w:cstheme="minorHAnsi"/>
+          <w:color w:val="000000"/>
+        </w:rPr>
+        <w:t xml:space="preserve"> - </w:t>
+      </w:r>
+      <w:proofErr w:type="gramStart"/>
+      <w:r>
+        <w:rPr>
+          <w:rFonts w:asciiTheme="minorHAnsi" w:hAnsiTheme="minorHAnsi" w:cstheme="minorHAnsi"/>
+          <w:color w:val="000000"/>
+        </w:rPr>
+        <w:t>pi )</w:t>
+      </w:r>
+      <w:proofErr w:type="gramEnd"/>
+      <w:r>
+        <w:rPr>
+          <w:rFonts w:asciiTheme="minorHAnsi" w:hAnsiTheme="minorHAnsi" w:cstheme="minorHAnsi"/>
+          <w:color w:val="000000"/>
+        </w:rPr>
+        <w:t xml:space="preserve"> / (</w:t>
+      </w:r>
+      <w:proofErr w:type="spellStart"/>
+      <w:r>
+        <w:rPr>
+          <w:rFonts w:asciiTheme="minorHAnsi" w:hAnsiTheme="minorHAnsi" w:cstheme="minorHAnsi"/>
+          <w:color w:val="000000"/>
+        </w:rPr>
+        <w:t>ri</w:t>
+      </w:r>
+      <w:proofErr w:type="spellEnd"/>
+      <w:r>
+        <w:rPr>
+          <w:rFonts w:asciiTheme="minorHAnsi" w:hAnsiTheme="minorHAnsi" w:cstheme="minorHAnsi"/>
+          <w:color w:val="000000"/>
+        </w:rPr>
+        <w:t xml:space="preserve"> + pi),</w:t>
       </w:r>
     </w:p>
     <w:p>
@@ -1534,7 +1746,71 @@
           <w:rFonts w:asciiTheme="minorHAnsi" w:hAnsiTheme="minorHAnsi" w:cstheme="minorHAnsi"/>
           <w:color w:val="000000"/>
         </w:rPr>
-        <w:t>where ri is the proportion of zooplankton prey item i in the stomach and pi is the proportion of zooplankton prey i in the environment (zooplankton sample) (Ivlev 1960 *). The index is scaled from -1 indicating absence in the diets and potential avoidance or +1 indicating that prey is present only in the diets, which may mean active selection for the certain prey item. An index value of 0 would indicate the same amount of prey in both diets and environment, showing a neutral selection for that prey item. Prey selectivity was calculated for each fish and prey item and then these values were averaged by site and species to determine trends. </w:t>
+        <w:t xml:space="preserve">where </w:t>
+      </w:r>
+      <w:proofErr w:type="spellStart"/>
+      <w:r>
+        <w:rPr>
+          <w:rFonts w:asciiTheme="minorHAnsi" w:hAnsiTheme="minorHAnsi" w:cstheme="minorHAnsi"/>
+          <w:color w:val="000000"/>
+        </w:rPr>
+        <w:t>ri</w:t>
+      </w:r>
+      <w:proofErr w:type="spellEnd"/>
+      <w:r>
+        <w:rPr>
+          <w:rFonts w:asciiTheme="minorHAnsi" w:hAnsiTheme="minorHAnsi" w:cstheme="minorHAnsi"/>
+          <w:color w:val="000000"/>
+        </w:rPr>
+        <w:t xml:space="preserve"> is the proportion of zooplankton prey item </w:t>
+      </w:r>
+      <w:proofErr w:type="spellStart"/>
+      <w:r>
+        <w:rPr>
+          <w:rFonts w:asciiTheme="minorHAnsi" w:hAnsiTheme="minorHAnsi" w:cstheme="minorHAnsi"/>
+          <w:color w:val="000000"/>
+        </w:rPr>
+        <w:t>i</w:t>
+      </w:r>
+      <w:proofErr w:type="spellEnd"/>
+      <w:r>
+        <w:rPr>
+          <w:rFonts w:asciiTheme="minorHAnsi" w:hAnsiTheme="minorHAnsi" w:cstheme="minorHAnsi"/>
+          <w:color w:val="000000"/>
+        </w:rPr>
+        <w:t xml:space="preserve"> in the stomach and pi is the proportion of zooplankton prey </w:t>
+      </w:r>
+      <w:proofErr w:type="spellStart"/>
+      <w:r>
+        <w:rPr>
+          <w:rFonts w:asciiTheme="minorHAnsi" w:hAnsiTheme="minorHAnsi" w:cstheme="minorHAnsi"/>
+          <w:color w:val="000000"/>
+        </w:rPr>
+        <w:t>i</w:t>
+      </w:r>
+      <w:proofErr w:type="spellEnd"/>
+      <w:r>
+        <w:rPr>
+          <w:rFonts w:asciiTheme="minorHAnsi" w:hAnsiTheme="minorHAnsi" w:cstheme="minorHAnsi"/>
+          <w:color w:val="000000"/>
+        </w:rPr>
+        <w:t xml:space="preserve"> in the environment (zooplankton sample) (</w:t>
+      </w:r>
+      <w:proofErr w:type="spellStart"/>
+      <w:r>
+        <w:rPr>
+          <w:rFonts w:asciiTheme="minorHAnsi" w:hAnsiTheme="minorHAnsi" w:cstheme="minorHAnsi"/>
+          <w:color w:val="000000"/>
+        </w:rPr>
+        <w:t>Ivlev</w:t>
+      </w:r>
+      <w:proofErr w:type="spellEnd"/>
+      <w:r>
+        <w:rPr>
+          <w:rFonts w:asciiTheme="minorHAnsi" w:hAnsiTheme="minorHAnsi" w:cstheme="minorHAnsi"/>
+          <w:color w:val="000000"/>
+        </w:rPr>
+        <w:t xml:space="preserve"> 1960 *). The index is scaled from -1 indicating absence in the diets and potential avoidance or +1 indicating that prey is present only in the diets, which may mean active selection for the certain prey item. An index value of 0 would indicate the same amount of prey in both diets and environment, showing a neutral selection for that prey item. Prey selectivity was calculated for each fish and prey item and then these values were averaged by site and species to determine trends. </w:t>
       </w:r>
     </w:p>
     <w:p>
@@ -1556,7 +1832,39 @@
           <w:color w:val="000000"/>
         </w:rPr>
         <w:tab/>
-        <w:t>Dietary composition data was calculated using proportional wet weight data for each stomach, which was then arcsine transformed to even out extremes such as very small prey. A bray-curtis dissimilarity matrix was calculated from the diet data to analyze and visualize differences between fish species, site, region and their relation to environmental variables. This dissimilarity matrix was input into the multivariate statistical methods of non-metric multidimensional scaling (NMDS), agglomerative hierarchical cluster analysis (using average linkage clustering), and permutational analysis of variance (PERMANOVA) tests, see results. Similarity profiles (simprof) was calculated to find clusters that were significantly different and similarity percentages (simper) analysis explored the prey species driving differences in diet.</w:t>
+        <w:t>Dietary composition data was calculated using proportional wet weight data for each stomach, which was then arcsine transformed to even out extremes such as very small prey. A bray-</w:t>
+      </w:r>
+      <w:proofErr w:type="spellStart"/>
+      <w:r>
+        <w:rPr>
+          <w:rFonts w:asciiTheme="minorHAnsi" w:hAnsiTheme="minorHAnsi" w:cstheme="minorHAnsi"/>
+          <w:color w:val="000000"/>
+        </w:rPr>
+        <w:t>curtis</w:t>
+      </w:r>
+      <w:proofErr w:type="spellEnd"/>
+      <w:r>
+        <w:rPr>
+          <w:rFonts w:asciiTheme="minorHAnsi" w:hAnsiTheme="minorHAnsi" w:cstheme="minorHAnsi"/>
+          <w:color w:val="000000"/>
+        </w:rPr>
+        <w:t xml:space="preserve"> dissimilarity matrix was calculated from the diet data to analyze and visualize differences between fish species, site, region and their relation to environmental variables. This dissimilarity matrix was input into the multivariate statistical methods of non-metric multidimensional scaling (NMDS), agglomerative hierarchical cluster analysis (using average linkage clustering), and permutational analysis of variance (PERMANOVA) tests, see results. Similarity profiles (</w:t>
+      </w:r>
+      <w:proofErr w:type="spellStart"/>
+      <w:r>
+        <w:rPr>
+          <w:rFonts w:asciiTheme="minorHAnsi" w:hAnsiTheme="minorHAnsi" w:cstheme="minorHAnsi"/>
+          <w:color w:val="000000"/>
+        </w:rPr>
+        <w:t>simprof</w:t>
+      </w:r>
+      <w:proofErr w:type="spellEnd"/>
+      <w:r>
+        <w:rPr>
+          <w:rFonts w:asciiTheme="minorHAnsi" w:hAnsiTheme="minorHAnsi" w:cstheme="minorHAnsi"/>
+          <w:color w:val="000000"/>
+        </w:rPr>
+        <w:t>) was calculated to find clusters that were significantly different and similarity percentages (simper) analysis explored the prey species driving differences in diet.</w:t>
       </w:r>
     </w:p>
     <w:p>
@@ -1746,7 +2054,23 @@
           <w:rFonts w:asciiTheme="minorHAnsi" w:eastAsia="Times New Roman" w:hAnsiTheme="minorHAnsi" w:cstheme="minorHAnsi"/>
           <w:color w:val="000000"/>
         </w:rPr>
-        <w:t>The regions of Discovery Islands and Johnstone Strait during the study period of early June 2016, transitioned from fresh and warm (val*) to cold and saline (see Table 2.1?). Water clarity depth, measured by Secchi depth, also shifted between regions, from X to Y. Therefore, the Discovery Islands reflects a more seasonally stratified coastal area, whereas the Johnstone Strait indicates an oceanic influence and well mixed waters towards the east. These trends differentiating water properties by region are consistent over time as well (ref*).</w:t>
+        <w:t>The regions of Discovery Islands and Johnstone Strait during the study period of early June 2016, transitioned from fresh and warm (</w:t>
+      </w:r>
+      <w:proofErr w:type="spellStart"/>
+      <w:r>
+        <w:rPr>
+          <w:rFonts w:asciiTheme="minorHAnsi" w:eastAsia="Times New Roman" w:hAnsiTheme="minorHAnsi" w:cstheme="minorHAnsi"/>
+          <w:color w:val="000000"/>
+        </w:rPr>
+        <w:t>val</w:t>
+      </w:r>
+      <w:proofErr w:type="spellEnd"/>
+      <w:r>
+        <w:rPr>
+          <w:rFonts w:asciiTheme="minorHAnsi" w:eastAsia="Times New Roman" w:hAnsiTheme="minorHAnsi" w:cstheme="minorHAnsi"/>
+          <w:color w:val="000000"/>
+        </w:rPr>
+        <w:t>*) to cold and saline (see Table 2.1?). Water clarity depth, measured by Secchi depth, also shifted between regions, from X to Y. Therefore, the Discovery Islands reflects a more seasonally stratified coastal area, whereas the Johnstone Strait indicates an oceanic influence and well mixed waters towards the east. These trends differentiating water properties by region are consistent over time as well (ref*).</w:t>
       </w:r>
     </w:p>
     <w:p>
@@ -1820,7 +2144,39 @@
           <w:rFonts w:asciiTheme="minorHAnsi" w:hAnsiTheme="minorHAnsi" w:cstheme="minorHAnsi"/>
           <w:color w:val="000000"/>
         </w:rPr>
-        <w:t>The environmental conditions set the stage for phytoplankton productivity and zooplankton community succession and dynamics. The zooplankton community was described in depth for this region by Mahara, 2017?*, this study will focus on zooplankton samples collected from the same date and site as the salmon seines to represent the prey. Overall biomass was consistent across the sites (*), except for station D09, which was full of diatoms and the processor noted that the amount of phytoplankton would skew the weight. </w:t>
+        <w:t xml:space="preserve">The environmental conditions set the stage for phytoplankton productivity and zooplankton community succession and dynamics. The zooplankton community was described in depth for this region by </w:t>
+      </w:r>
+      <w:proofErr w:type="spellStart"/>
+      <w:r>
+        <w:rPr>
+          <w:rFonts w:asciiTheme="minorHAnsi" w:hAnsiTheme="minorHAnsi" w:cstheme="minorHAnsi"/>
+          <w:color w:val="000000"/>
+        </w:rPr>
+        <w:t>Mahara</w:t>
+      </w:r>
+      <w:proofErr w:type="spellEnd"/>
+      <w:r>
+        <w:rPr>
+          <w:rFonts w:asciiTheme="minorHAnsi" w:hAnsiTheme="minorHAnsi" w:cstheme="minorHAnsi"/>
+          <w:color w:val="000000"/>
+        </w:rPr>
+        <w:t xml:space="preserve">, </w:t>
+      </w:r>
+      <w:proofErr w:type="gramStart"/>
+      <w:r>
+        <w:rPr>
+          <w:rFonts w:asciiTheme="minorHAnsi" w:hAnsiTheme="minorHAnsi" w:cstheme="minorHAnsi"/>
+          <w:color w:val="000000"/>
+        </w:rPr>
+        <w:t>2017?*</w:t>
+      </w:r>
+      <w:proofErr w:type="gramEnd"/>
+      <w:r>
+        <w:rPr>
+          <w:rFonts w:asciiTheme="minorHAnsi" w:hAnsiTheme="minorHAnsi" w:cstheme="minorHAnsi"/>
+          <w:color w:val="000000"/>
+        </w:rPr>
+        <w:t>, this study will focus on zooplankton samples collected from the same date and site as the salmon seines to represent the prey. Overall biomass was consistent across the sites (*), except for station D09, which was full of diatoms and the processor noted that the amount of phytoplankton would skew the weight. </w:t>
       </w:r>
     </w:p>
     <w:p>
@@ -1877,8 +2233,17 @@
           <w:rFonts w:asciiTheme="minorHAnsi" w:hAnsiTheme="minorHAnsi" w:cs="Arial"/>
           <w:color w:val="000000"/>
         </w:rPr>
-        <w:t xml:space="preserve"> expand upon, get rid of old stufffff</w:t>
-      </w:r>
+        <w:t xml:space="preserve"> expand upon, get rid of old </w:t>
+      </w:r>
+      <w:proofErr w:type="spellStart"/>
+      <w:r>
+        <w:rPr>
+          <w:rFonts w:asciiTheme="minorHAnsi" w:hAnsiTheme="minorHAnsi" w:cs="Arial"/>
+          <w:color w:val="000000"/>
+        </w:rPr>
+        <w:t>stufffff</w:t>
+      </w:r>
+      <w:proofErr w:type="spellEnd"/>
     </w:p>
     <w:p>
       <w:pPr>
@@ -1942,8 +2307,6 @@
           <w:rFonts w:asciiTheme="minorHAnsi" w:eastAsia="Times New Roman" w:hAnsiTheme="minorHAnsi"/>
         </w:rPr>
       </w:pPr>
-      <w:bookmarkStart w:id="0" w:name="_GoBack"/>
-      <w:bookmarkEnd w:id="0"/>
     </w:p>
     <w:p>
       <w:pPr>
@@ -2015,14 +2378,7 @@
           <w:rFonts w:asciiTheme="minorHAnsi" w:hAnsiTheme="minorHAnsi" w:cs="Arial"/>
           <w:color w:val="000000"/>
         </w:rPr>
-        <w:t xml:space="preserve"> </w:t>
-      </w:r>
-      <w:r>
-        <w:rPr>
-          <w:rFonts w:asciiTheme="minorHAnsi" w:hAnsiTheme="minorHAnsi" w:cs="Arial"/>
-          <w:color w:val="000000"/>
-        </w:rPr>
-        <w:t xml:space="preserve">(*) </w:t>
+        <w:t xml:space="preserve"> (*) </w:t>
       </w:r>
       <w:r>
         <w:rPr>
@@ -2210,14 +2566,7 @@
           <w:rFonts w:asciiTheme="minorHAnsi" w:hAnsiTheme="minorHAnsi" w:cs="Arial"/>
           <w:color w:val="000000"/>
         </w:rPr>
-        <w:t>Migration route challenges</w:t>
-      </w:r>
-      <w:r>
-        <w:rPr>
-          <w:rFonts w:asciiTheme="minorHAnsi" w:hAnsiTheme="minorHAnsi" w:cs="Arial"/>
-          <w:color w:val="000000"/>
-        </w:rPr>
-        <w:t xml:space="preserve"> (*) </w:t>
+        <w:t xml:space="preserve">Migration route challenges (*) </w:t>
       </w:r>
       <w:r>
         <w:rPr>
@@ -2325,8 +2674,8 @@
 </file>
 
 <file path=word/numbering.xml><?xml version="1.0" encoding="utf-8"?>
-<w:numbering xmlns:wpc="http://schemas.microsoft.com/office/word/2010/wordprocessingCanvas" xmlns:mo="http://schemas.microsoft.com/office/mac/office/2008/main" xmlns:mc="http://schemas.openxmlformats.org/markup-compatibility/2006" xmlns:mv="urn:schemas-microsoft-com:mac:vml" xmlns:o="urn:schemas-microsoft-com:office:office" xmlns:r="http://schemas.openxmlformats.org/officeDocument/2006/relationships" xmlns:m="http://schemas.openxmlformats.org/officeDocument/2006/math" xmlns:v="urn:schemas-microsoft-com:vml" xmlns:wp14="http://schemas.microsoft.com/office/word/2010/wordprocessingDrawing" xmlns:wp="http://schemas.openxmlformats.org/drawingml/2006/wordprocessingDrawing" xmlns:w10="urn:schemas-microsoft-com:office:word" xmlns:w="http://schemas.openxmlformats.org/wordprocessingml/2006/main" xmlns:w14="http://schemas.microsoft.com/office/word/2010/wordml" xmlns:w15="http://schemas.microsoft.com/office/word/2012/wordml" xmlns:wpg="http://schemas.microsoft.com/office/word/2010/wordprocessingGroup" xmlns:wpi="http://schemas.microsoft.com/office/word/2010/wordprocessingInk" xmlns:wne="http://schemas.microsoft.com/office/word/2006/wordml" xmlns:wps="http://schemas.microsoft.com/office/word/2010/wordprocessingShape" mc:Ignorable="w14 w15 wp14">
-  <w:abstractNum w:abstractNumId="0">
+<w:numbering xmlns:wpc="http://schemas.microsoft.com/office/word/2010/wordprocessingCanvas" xmlns:cx="http://schemas.microsoft.com/office/drawing/2014/chartex" xmlns:cx1="http://schemas.microsoft.com/office/drawing/2015/9/8/chartex" xmlns:cx2="http://schemas.microsoft.com/office/drawing/2015/10/21/chartex" xmlns:cx3="http://schemas.microsoft.com/office/drawing/2016/5/9/chartex" xmlns:cx4="http://schemas.microsoft.com/office/drawing/2016/5/10/chartex" xmlns:cx5="http://schemas.microsoft.com/office/drawing/2016/5/11/chartex" xmlns:cx6="http://schemas.microsoft.com/office/drawing/2016/5/12/chartex" xmlns:cx7="http://schemas.microsoft.com/office/drawing/2016/5/13/chartex" xmlns:cx8="http://schemas.microsoft.com/office/drawing/2016/5/14/chartex" xmlns:mc="http://schemas.openxmlformats.org/markup-compatibility/2006" xmlns:aink="http://schemas.microsoft.com/office/drawing/2016/ink" xmlns:am3d="http://schemas.microsoft.com/office/drawing/2017/model3d" xmlns:o="urn:schemas-microsoft-com:office:office" xmlns:r="http://schemas.openxmlformats.org/officeDocument/2006/relationships" xmlns:m="http://schemas.openxmlformats.org/officeDocument/2006/math" xmlns:v="urn:schemas-microsoft-com:vml" xmlns:wp14="http://schemas.microsoft.com/office/word/2010/wordprocessingDrawing" xmlns:wp="http://schemas.openxmlformats.org/drawingml/2006/wordprocessingDrawing" xmlns:w10="urn:schemas-microsoft-com:office:word" xmlns:w="http://schemas.openxmlformats.org/wordprocessingml/2006/main" xmlns:w14="http://schemas.microsoft.com/office/word/2010/wordml" xmlns:w15="http://schemas.microsoft.com/office/word/2012/wordml" xmlns:w16cid="http://schemas.microsoft.com/office/word/2016/wordml/cid" xmlns:w16se="http://schemas.microsoft.com/office/word/2015/wordml/symex" xmlns:wpg="http://schemas.microsoft.com/office/word/2010/wordprocessingGroup" xmlns:wpi="http://schemas.microsoft.com/office/word/2010/wordprocessingInk" xmlns:wne="http://schemas.microsoft.com/office/word/2006/wordml" xmlns:wps="http://schemas.microsoft.com/office/word/2010/wordprocessingShape" mc:Ignorable="w14 w15 w16se w16cid wp14">
+  <w:abstractNum w:abstractNumId="0" w15:restartNumberingAfterBreak="0">
     <w:nsid w:val="40291FAF"/>
     <w:multiLevelType w:val="multilevel"/>
     <w:tmpl w:val="677ED9FE"/>
@@ -2439,7 +2788,7 @@
       </w:rPr>
     </w:lvl>
   </w:abstractNum>
-  <w:abstractNum w:abstractNumId="1">
+  <w:abstractNum w:abstractNumId="1" w15:restartNumberingAfterBreak="0">
     <w:nsid w:val="70AE15D0"/>
     <w:multiLevelType w:val="multilevel"/>
     <w:tmpl w:val="E078DC30"/>
@@ -2562,7 +2911,7 @@
 </file>
 
 <file path=word/styles.xml><?xml version="1.0" encoding="utf-8"?>
-<w:styles xmlns:mc="http://schemas.openxmlformats.org/markup-compatibility/2006" xmlns:r="http://schemas.openxmlformats.org/officeDocument/2006/relationships" xmlns:w="http://schemas.openxmlformats.org/wordprocessingml/2006/main" xmlns:w14="http://schemas.microsoft.com/office/word/2010/wordml" xmlns:w15="http://schemas.microsoft.com/office/word/2012/wordml" mc:Ignorable="w14 w15">
+<w:styles xmlns:mc="http://schemas.openxmlformats.org/markup-compatibility/2006" xmlns:r="http://schemas.openxmlformats.org/officeDocument/2006/relationships" xmlns:w="http://schemas.openxmlformats.org/wordprocessingml/2006/main" xmlns:w14="http://schemas.microsoft.com/office/word/2010/wordml" xmlns:w15="http://schemas.microsoft.com/office/word/2012/wordml" xmlns:w16cid="http://schemas.microsoft.com/office/word/2016/wordml/cid" xmlns:w16se="http://schemas.microsoft.com/office/word/2015/wordml/symex" mc:Ignorable="w14 w15 w16se w16cid">
   <w:docDefaults>
     <w:rPrDefault>
       <w:rPr>
@@ -2574,7 +2923,7 @@
     </w:rPrDefault>
     <w:pPrDefault/>
   </w:docDefaults>
-  <w:latentStyles w:defLockedState="0" w:defUIPriority="99" w:defSemiHidden="0" w:defUnhideWhenUsed="0" w:defQFormat="0" w:count="382">
+  <w:latentStyles w:defLockedState="0" w:defUIPriority="99" w:defSemiHidden="0" w:defUnhideWhenUsed="0" w:defQFormat="0" w:count="376">
     <w:lsdException w:name="Normal" w:uiPriority="0" w:qFormat="1"/>
     <w:lsdException w:name="heading 1" w:uiPriority="9" w:qFormat="1"/>
     <w:lsdException w:name="heading 2" w:semiHidden="1" w:uiPriority="9" w:unhideWhenUsed="1" w:qFormat="1"/>

</xml_diff>